<commit_message>
add source code folder: ;
</commit_message>
<xml_diff>
--- a/doc/use_cases/110_Dashboard.docx
+++ b/doc/use_cases/110_Dashboard.docx
@@ -13,16 +13,14 @@
         </w:rPr>
         <w:t xml:space="preserve">Use Case for Dashboard </w:t>
       </w:r>
-      <w:bookmarkStart w:id="1" w:name="_GoBack"/>
-      <w:bookmarkEnd w:id="1"/>
       <w:r>
         <w:rPr>
           <w:rFonts w:hint="eastAsia"/>
         </w:rPr>
         <w:t>Module</w:t>
       </w:r>
-      <w:bookmarkStart w:id="2" w:name="_View_project_status"/>
-      <w:bookmarkEnd w:id="2"/>
+      <w:bookmarkStart w:id="1" w:name="_View_project_status"/>
+      <w:bookmarkEnd w:id="1"/>
       <w:bookmarkEnd w:id="0"/>
     </w:p>
     <w:p>
@@ -482,7 +480,7 @@
       <w:pPr>
         <w:pStyle w:val="Heading1"/>
       </w:pPr>
-      <w:bookmarkStart w:id="3" w:name="_Toc188024781"/>
+      <w:bookmarkStart w:id="2" w:name="_Toc188024781"/>
       <w:r>
         <w:t>V</w:t>
       </w:r>
@@ -492,7 +490,7 @@
         </w:rPr>
         <w:t>iew project status</w:t>
       </w:r>
-      <w:bookmarkEnd w:id="3"/>
+      <w:bookmarkEnd w:id="2"/>
     </w:p>
     <w:tbl>
       <w:tblPr>
@@ -1390,7 +1388,7 @@
       <w:pPr>
         <w:pStyle w:val="Heading1"/>
       </w:pPr>
-      <w:bookmarkStart w:id="4" w:name="_Toc188024782"/>
+      <w:bookmarkStart w:id="3" w:name="_Toc188024782"/>
       <w:r>
         <w:rPr>
           <w:rFonts w:hint="eastAsia"/>
@@ -1406,6 +1404,544 @@
         </w:rPr>
         <w:t>s time line</w:t>
       </w:r>
+      <w:bookmarkEnd w:id="3"/>
+    </w:p>
+    <w:p/>
+    <w:tbl>
+      <w:tblPr>
+        <w:tblStyle w:val="MediumGrid3-Accent5"/>
+        <w:tblW w:w="0" w:type="auto"/>
+        <w:tblLook w:val="04A0" w:firstRow="1" w:lastRow="0" w:firstColumn="1" w:lastColumn="0" w:noHBand="0" w:noVBand="1"/>
+      </w:tblPr>
+      <w:tblGrid>
+        <w:gridCol w:w="2235"/>
+        <w:gridCol w:w="6287"/>
+      </w:tblGrid>
+      <w:tr>
+        <w:trPr>
+          <w:cnfStyle w:val="100000000000" w:firstRow="1" w:lastRow="0" w:firstColumn="0" w:lastColumn="0" w:oddVBand="0" w:evenVBand="0" w:oddHBand="0" w:evenHBand="0" w:firstRowFirstColumn="0" w:firstRowLastColumn="0" w:lastRowFirstColumn="0" w:lastRowLastColumn="0"/>
+        </w:trPr>
+        <w:tc>
+          <w:tcPr>
+            <w:cnfStyle w:val="001000000000" w:firstRow="0" w:lastRow="0" w:firstColumn="1" w:lastColumn="0" w:oddVBand="0" w:evenVBand="0" w:oddHBand="0" w:evenHBand="0" w:firstRowFirstColumn="0" w:firstRowLastColumn="0" w:lastRowFirstColumn="0" w:lastRowLastColumn="0"/>
+            <w:tcW w:w="2235" w:type="dxa"/>
+          </w:tcPr>
+          <w:p>
+            <w:r>
+              <w:rPr>
+                <w:rFonts w:hint="eastAsia"/>
+              </w:rPr>
+              <w:t>Case Name</w:t>
+            </w:r>
+          </w:p>
+        </w:tc>
+        <w:tc>
+          <w:tcPr>
+            <w:tcW w:w="6287" w:type="dxa"/>
+          </w:tcPr>
+          <w:p>
+            <w:pPr>
+              <w:cnfStyle w:val="100000000000" w:firstRow="1" w:lastRow="0" w:firstColumn="0" w:lastColumn="0" w:oddVBand="0" w:evenVBand="0" w:oddHBand="0" w:evenHBand="0" w:firstRowFirstColumn="0" w:firstRowLastColumn="0" w:lastRowFirstColumn="0" w:lastRowLastColumn="0"/>
+            </w:pPr>
+            <w:r>
+              <w:rPr>
+                <w:rFonts w:hint="eastAsia"/>
+              </w:rPr>
+              <w:t>View Item</w:t>
+            </w:r>
+            <w:r>
+              <w:t>’</w:t>
+            </w:r>
+            <w:r>
+              <w:rPr>
+                <w:rFonts w:hint="eastAsia"/>
+              </w:rPr>
+              <w:t>s time line</w:t>
+            </w:r>
+          </w:p>
+        </w:tc>
+      </w:tr>
+      <w:tr>
+        <w:trPr>
+          <w:cnfStyle w:val="000000100000" w:firstRow="0" w:lastRow="0" w:firstColumn="0" w:lastColumn="0" w:oddVBand="0" w:evenVBand="0" w:oddHBand="1" w:evenHBand="0" w:firstRowFirstColumn="0" w:firstRowLastColumn="0" w:lastRowFirstColumn="0" w:lastRowLastColumn="0"/>
+        </w:trPr>
+        <w:tc>
+          <w:tcPr>
+            <w:cnfStyle w:val="001000000000" w:firstRow="0" w:lastRow="0" w:firstColumn="1" w:lastColumn="0" w:oddVBand="0" w:evenVBand="0" w:oddHBand="0" w:evenHBand="0" w:firstRowFirstColumn="0" w:firstRowLastColumn="0" w:lastRowFirstColumn="0" w:lastRowLastColumn="0"/>
+            <w:tcW w:w="2235" w:type="dxa"/>
+          </w:tcPr>
+          <w:p>
+            <w:r>
+              <w:rPr>
+                <w:rFonts w:hint="eastAsia"/>
+              </w:rPr>
+              <w:t>Case No</w:t>
+            </w:r>
+          </w:p>
+        </w:tc>
+        <w:tc>
+          <w:tcPr>
+            <w:tcW w:w="6287" w:type="dxa"/>
+          </w:tcPr>
+          <w:p>
+            <w:pPr>
+              <w:cnfStyle w:val="000000100000" w:firstRow="0" w:lastRow="0" w:firstColumn="0" w:lastColumn="0" w:oddVBand="0" w:evenVBand="0" w:oddHBand="1" w:evenHBand="0" w:firstRowFirstColumn="0" w:firstRowLastColumn="0" w:lastRowFirstColumn="0" w:lastRowLastColumn="0"/>
+            </w:pPr>
+            <w:r>
+              <w:rPr>
+                <w:rFonts w:hint="eastAsia"/>
+              </w:rPr>
+              <w:t>002</w:t>
+            </w:r>
+          </w:p>
+        </w:tc>
+      </w:tr>
+      <w:tr>
+        <w:tc>
+          <w:tcPr>
+            <w:cnfStyle w:val="001000000000" w:firstRow="0" w:lastRow="0" w:firstColumn="1" w:lastColumn="0" w:oddVBand="0" w:evenVBand="0" w:oddHBand="0" w:evenHBand="0" w:firstRowFirstColumn="0" w:firstRowLastColumn="0" w:lastRowFirstColumn="0" w:lastRowLastColumn="0"/>
+            <w:tcW w:w="2235" w:type="dxa"/>
+          </w:tcPr>
+          <w:p>
+            <w:r>
+              <w:rPr>
+                <w:rFonts w:hint="eastAsia"/>
+              </w:rPr>
+              <w:t>Case Version</w:t>
+            </w:r>
+          </w:p>
+        </w:tc>
+        <w:tc>
+          <w:tcPr>
+            <w:tcW w:w="6287" w:type="dxa"/>
+          </w:tcPr>
+          <w:p>
+            <w:pPr>
+              <w:cnfStyle w:val="000000000000" w:firstRow="0" w:lastRow="0" w:firstColumn="0" w:lastColumn="0" w:oddVBand="0" w:evenVBand="0" w:oddHBand="0" w:evenHBand="0" w:firstRowFirstColumn="0" w:firstRowLastColumn="0" w:lastRowFirstColumn="0" w:lastRowLastColumn="0"/>
+            </w:pPr>
+            <w:r>
+              <w:rPr>
+                <w:rFonts w:hint="eastAsia"/>
+              </w:rPr>
+              <w:t>1</w:t>
+            </w:r>
+          </w:p>
+        </w:tc>
+      </w:tr>
+      <w:tr>
+        <w:trPr>
+          <w:cnfStyle w:val="000000100000" w:firstRow="0" w:lastRow="0" w:firstColumn="0" w:lastColumn="0" w:oddVBand="0" w:evenVBand="0" w:oddHBand="1" w:evenHBand="0" w:firstRowFirstColumn="0" w:firstRowLastColumn="0" w:lastRowFirstColumn="0" w:lastRowLastColumn="0"/>
+        </w:trPr>
+        <w:tc>
+          <w:tcPr>
+            <w:cnfStyle w:val="001000000000" w:firstRow="0" w:lastRow="0" w:firstColumn="1" w:lastColumn="0" w:oddVBand="0" w:evenVBand="0" w:oddHBand="0" w:evenHBand="0" w:firstRowFirstColumn="0" w:firstRowLastColumn="0" w:lastRowFirstColumn="0" w:lastRowLastColumn="0"/>
+            <w:tcW w:w="2235" w:type="dxa"/>
+          </w:tcPr>
+          <w:p>
+            <w:r>
+              <w:rPr>
+                <w:rFonts w:hint="eastAsia"/>
+              </w:rPr>
+              <w:t>Scope</w:t>
+            </w:r>
+          </w:p>
+        </w:tc>
+        <w:tc>
+          <w:tcPr>
+            <w:tcW w:w="6287" w:type="dxa"/>
+          </w:tcPr>
+          <w:p>
+            <w:pPr>
+              <w:cnfStyle w:val="000000100000" w:firstRow="0" w:lastRow="0" w:firstColumn="0" w:lastColumn="0" w:oddVBand="0" w:evenVBand="0" w:oddHBand="1" w:evenHBand="0" w:firstRowFirstColumn="0" w:firstRowLastColumn="0" w:lastRowFirstColumn="0" w:lastRowLastColumn="0"/>
+              <w:rPr>
+                <w:b/>
+                <w:i/>
+              </w:rPr>
+            </w:pPr>
+            <w:r>
+              <w:rPr>
+                <w:b/>
+                <w:i/>
+              </w:rPr>
+              <w:t>P</w:t>
+            </w:r>
+            <w:r>
+              <w:rPr>
+                <w:rFonts w:hint="eastAsia"/>
+                <w:b/>
+                <w:i/>
+              </w:rPr>
+              <w:t>roject Overview</w:t>
+            </w:r>
+          </w:p>
+        </w:tc>
+      </w:tr>
+      <w:tr>
+        <w:tc>
+          <w:tcPr>
+            <w:cnfStyle w:val="001000000000" w:firstRow="0" w:lastRow="0" w:firstColumn="1" w:lastColumn="0" w:oddVBand="0" w:evenVBand="0" w:oddHBand="0" w:evenHBand="0" w:firstRowFirstColumn="0" w:firstRowLastColumn="0" w:lastRowFirstColumn="0" w:lastRowLastColumn="0"/>
+            <w:tcW w:w="2235" w:type="dxa"/>
+          </w:tcPr>
+          <w:p>
+            <w:r>
+              <w:rPr>
+                <w:rFonts w:hint="eastAsia"/>
+              </w:rPr>
+              <w:t>Priority</w:t>
+            </w:r>
+          </w:p>
+        </w:tc>
+        <w:tc>
+          <w:tcPr>
+            <w:tcW w:w="6287" w:type="dxa"/>
+          </w:tcPr>
+          <w:p>
+            <w:pPr>
+              <w:cnfStyle w:val="000000000000" w:firstRow="0" w:lastRow="0" w:firstColumn="0" w:lastColumn="0" w:oddVBand="0" w:evenVBand="0" w:oddHBand="0" w:evenHBand="0" w:firstRowFirstColumn="0" w:firstRowLastColumn="0" w:lastRowFirstColumn="0" w:lastRowLastColumn="0"/>
+            </w:pPr>
+            <w:r>
+              <w:rPr>
+                <w:rFonts w:hint="eastAsia"/>
+                <w:b/>
+                <w:i/>
+              </w:rPr>
+              <w:t>High</w:t>
+            </w:r>
+          </w:p>
+        </w:tc>
+      </w:tr>
+      <w:tr>
+        <w:trPr>
+          <w:cnfStyle w:val="000000100000" w:firstRow="0" w:lastRow="0" w:firstColumn="0" w:lastColumn="0" w:oddVBand="0" w:evenVBand="0" w:oddHBand="1" w:evenHBand="0" w:firstRowFirstColumn="0" w:firstRowLastColumn="0" w:lastRowFirstColumn="0" w:lastRowLastColumn="0"/>
+        </w:trPr>
+        <w:tc>
+          <w:tcPr>
+            <w:cnfStyle w:val="001000000000" w:firstRow="0" w:lastRow="0" w:firstColumn="1" w:lastColumn="0" w:oddVBand="0" w:evenVBand="0" w:oddHBand="0" w:evenHBand="0" w:firstRowFirstColumn="0" w:firstRowLastColumn="0" w:lastRowFirstColumn="0" w:lastRowLastColumn="0"/>
+            <w:tcW w:w="2235" w:type="dxa"/>
+          </w:tcPr>
+          <w:p>
+            <w:r>
+              <w:rPr>
+                <w:rFonts w:hint="eastAsia"/>
+              </w:rPr>
+              <w:t>Actor</w:t>
+            </w:r>
+          </w:p>
+        </w:tc>
+        <w:tc>
+          <w:tcPr>
+            <w:tcW w:w="6287" w:type="dxa"/>
+          </w:tcPr>
+          <w:p>
+            <w:pPr>
+              <w:cnfStyle w:val="000000100000" w:firstRow="0" w:lastRow="0" w:firstColumn="0" w:lastColumn="0" w:oddVBand="0" w:evenVBand="0" w:oddHBand="1" w:evenHBand="0" w:firstRowFirstColumn="0" w:firstRowLastColumn="0" w:lastRowFirstColumn="0" w:lastRowLastColumn="0"/>
+            </w:pPr>
+            <w:r>
+              <w:rPr>
+                <w:rFonts w:hint="eastAsia"/>
+              </w:rPr>
+              <w:t>Customer Lv1,Supplier Lv1,Super Admin,Admin,Mgr Lv1,Mgr Lv2,Staff</w:t>
+            </w:r>
+          </w:p>
+        </w:tc>
+      </w:tr>
+      <w:tr>
+        <w:tc>
+          <w:tcPr>
+            <w:cnfStyle w:val="001000000000" w:firstRow="0" w:lastRow="0" w:firstColumn="1" w:lastColumn="0" w:oddVBand="0" w:evenVBand="0" w:oddHBand="0" w:evenHBand="0" w:firstRowFirstColumn="0" w:firstRowLastColumn="0" w:lastRowFirstColumn="0" w:lastRowLastColumn="0"/>
+            <w:tcW w:w="2235" w:type="dxa"/>
+          </w:tcPr>
+          <w:p>
+            <w:r>
+              <w:rPr>
+                <w:rFonts w:hint="eastAsia"/>
+              </w:rPr>
+              <w:t>Pre-Condition</w:t>
+            </w:r>
+          </w:p>
+        </w:tc>
+        <w:tc>
+          <w:tcPr>
+            <w:tcW w:w="6287" w:type="dxa"/>
+          </w:tcPr>
+          <w:p>
+            <w:pPr>
+              <w:cnfStyle w:val="000000000000" w:firstRow="0" w:lastRow="0" w:firstColumn="0" w:lastColumn="0" w:oddVBand="0" w:evenVBand="0" w:oddHBand="0" w:evenHBand="0" w:firstRowFirstColumn="0" w:firstRowLastColumn="0" w:lastRowFirstColumn="0" w:lastRowLastColumn="0"/>
+            </w:pPr>
+            <w:r>
+              <w:t>Case No:</w:t>
+            </w:r>
+            <w:hyperlink w:anchor="_View_project_status" w:history="1">
+              <w:r>
+                <w:rPr>
+                  <w:rStyle w:val="Hyperlink"/>
+                </w:rPr>
+                <w:t>001</w:t>
+              </w:r>
+            </w:hyperlink>
+          </w:p>
+        </w:tc>
+      </w:tr>
+      <w:tr>
+        <w:trPr>
+          <w:cnfStyle w:val="000000100000" w:firstRow="0" w:lastRow="0" w:firstColumn="0" w:lastColumn="0" w:oddVBand="0" w:evenVBand="0" w:oddHBand="1" w:evenHBand="0" w:firstRowFirstColumn="0" w:firstRowLastColumn="0" w:lastRowFirstColumn="0" w:lastRowLastColumn="0"/>
+        </w:trPr>
+        <w:tc>
+          <w:tcPr>
+            <w:cnfStyle w:val="001000000000" w:firstRow="0" w:lastRow="0" w:firstColumn="1" w:lastColumn="0" w:oddVBand="0" w:evenVBand="0" w:oddHBand="0" w:evenHBand="0" w:firstRowFirstColumn="0" w:firstRowLastColumn="0" w:lastRowFirstColumn="0" w:lastRowLastColumn="0"/>
+            <w:tcW w:w="2235" w:type="dxa"/>
+          </w:tcPr>
+          <w:p>
+            <w:r>
+              <w:rPr>
+                <w:rFonts w:hint="eastAsia"/>
+              </w:rPr>
+              <w:t>Trigger</w:t>
+            </w:r>
+          </w:p>
+        </w:tc>
+        <w:tc>
+          <w:tcPr>
+            <w:tcW w:w="6287" w:type="dxa"/>
+          </w:tcPr>
+          <w:p>
+            <w:pPr>
+              <w:pStyle w:val="ListParagraph"/>
+              <w:numPr>
+                <w:ilvl w:val="0"/>
+                <w:numId w:val="8"/>
+              </w:numPr>
+              <w:ind w:firstLineChars="0"/>
+              <w:cnfStyle w:val="000000100000" w:firstRow="0" w:lastRow="0" w:firstColumn="0" w:lastColumn="0" w:oddVBand="0" w:evenVBand="0" w:oddHBand="1" w:evenHBand="0" w:firstRowFirstColumn="0" w:firstRowLastColumn="0" w:lastRowFirstColumn="0" w:lastRowLastColumn="0"/>
+            </w:pPr>
+            <w:r>
+              <w:rPr>
+                <w:rFonts w:hint="eastAsia"/>
+              </w:rPr>
+              <w:t>Click a certain item in gantt chart left panel</w:t>
+            </w:r>
+          </w:p>
+        </w:tc>
+      </w:tr>
+      <w:tr>
+        <w:tc>
+          <w:tcPr>
+            <w:cnfStyle w:val="001000000000" w:firstRow="0" w:lastRow="0" w:firstColumn="1" w:lastColumn="0" w:oddVBand="0" w:evenVBand="0" w:oddHBand="0" w:evenHBand="0" w:firstRowFirstColumn="0" w:firstRowLastColumn="0" w:lastRowFirstColumn="0" w:lastRowLastColumn="0"/>
+            <w:tcW w:w="2235" w:type="dxa"/>
+          </w:tcPr>
+          <w:p>
+            <w:r>
+              <w:rPr>
+                <w:rFonts w:hint="eastAsia"/>
+              </w:rPr>
+              <w:t>Basic Flow</w:t>
+            </w:r>
+          </w:p>
+        </w:tc>
+        <w:tc>
+          <w:tcPr>
+            <w:tcW w:w="6287" w:type="dxa"/>
+          </w:tcPr>
+          <w:p>
+            <w:pPr>
+              <w:pStyle w:val="ListParagraph"/>
+              <w:numPr>
+                <w:ilvl w:val="0"/>
+                <w:numId w:val="9"/>
+              </w:numPr>
+              <w:ind w:firstLineChars="0"/>
+              <w:cnfStyle w:val="000000000000" w:firstRow="0" w:lastRow="0" w:firstColumn="0" w:lastColumn="0" w:oddVBand="0" w:evenVBand="0" w:oddHBand="0" w:evenHBand="0" w:firstRowFirstColumn="0" w:firstRowLastColumn="0" w:lastRowFirstColumn="0" w:lastRowLastColumn="0"/>
+            </w:pPr>
+            <w:r>
+              <w:rPr>
+                <w:rFonts w:hint="eastAsia"/>
+              </w:rPr>
+              <w:t>Highlight the selected item row in gantt chart left panel</w:t>
+            </w:r>
+          </w:p>
+          <w:p>
+            <w:pPr>
+              <w:pStyle w:val="ListParagraph"/>
+              <w:numPr>
+                <w:ilvl w:val="0"/>
+                <w:numId w:val="9"/>
+              </w:numPr>
+              <w:ind w:firstLineChars="0"/>
+              <w:cnfStyle w:val="000000000000" w:firstRow="0" w:lastRow="0" w:firstColumn="0" w:lastColumn="0" w:oddVBand="0" w:evenVBand="0" w:oddHBand="0" w:evenHBand="0" w:firstRowFirstColumn="0" w:firstRowLastColumn="0" w:lastRowFirstColumn="0" w:lastRowLastColumn="0"/>
+            </w:pPr>
+            <w:r>
+              <w:rPr>
+                <w:rFonts w:hint="eastAsia"/>
+              </w:rPr>
+              <w:t>Navigate to the time</w:t>
+            </w:r>
+            <w:r>
+              <w:rPr>
+                <w:rFonts w:hint="eastAsia"/>
+              </w:rPr>
+              <w:t xml:space="preserve"> line in right panel</w:t>
+            </w:r>
+            <w:r>
+              <w:rPr>
+                <w:rFonts w:hint="eastAsia"/>
+              </w:rPr>
+              <w:t xml:space="preserve"> according to the selected item</w:t>
+            </w:r>
+          </w:p>
+        </w:tc>
+      </w:tr>
+      <w:tr>
+        <w:trPr>
+          <w:cnfStyle w:val="000000100000" w:firstRow="0" w:lastRow="0" w:firstColumn="0" w:lastColumn="0" w:oddVBand="0" w:evenVBand="0" w:oddHBand="1" w:evenHBand="0" w:firstRowFirstColumn="0" w:firstRowLastColumn="0" w:lastRowFirstColumn="0" w:lastRowLastColumn="0"/>
+        </w:trPr>
+        <w:tc>
+          <w:tcPr>
+            <w:cnfStyle w:val="001000000000" w:firstRow="0" w:lastRow="0" w:firstColumn="1" w:lastColumn="0" w:oddVBand="0" w:evenVBand="0" w:oddHBand="0" w:evenHBand="0" w:firstRowFirstColumn="0" w:firstRowLastColumn="0" w:lastRowFirstColumn="0" w:lastRowLastColumn="0"/>
+            <w:tcW w:w="2235" w:type="dxa"/>
+          </w:tcPr>
+          <w:p>
+            <w:r>
+              <w:rPr>
+                <w:rFonts w:hint="eastAsia"/>
+              </w:rPr>
+              <w:t>Alternative Flows</w:t>
+            </w:r>
+          </w:p>
+        </w:tc>
+        <w:tc>
+          <w:tcPr>
+            <w:tcW w:w="6287" w:type="dxa"/>
+          </w:tcPr>
+          <w:p>
+            <w:pPr>
+              <w:cnfStyle w:val="000000100000" w:firstRow="0" w:lastRow="0" w:firstColumn="0" w:lastColumn="0" w:oddVBand="0" w:evenVBand="0" w:oddHBand="1" w:evenHBand="0" w:firstRowFirstColumn="0" w:firstRowLastColumn="0" w:lastRowFirstColumn="0" w:lastRowLastColumn="0"/>
+            </w:pPr>
+          </w:p>
+        </w:tc>
+      </w:tr>
+      <w:tr>
+        <w:tc>
+          <w:tcPr>
+            <w:cnfStyle w:val="001000000000" w:firstRow="0" w:lastRow="0" w:firstColumn="1" w:lastColumn="0" w:oddVBand="0" w:evenVBand="0" w:oddHBand="0" w:evenHBand="0" w:firstRowFirstColumn="0" w:firstRowLastColumn="0" w:lastRowFirstColumn="0" w:lastRowLastColumn="0"/>
+            <w:tcW w:w="2235" w:type="dxa"/>
+          </w:tcPr>
+          <w:p>
+            <w:r>
+              <w:rPr>
+                <w:rFonts w:hint="eastAsia"/>
+              </w:rPr>
+              <w:t>Exception Flows</w:t>
+            </w:r>
+          </w:p>
+        </w:tc>
+        <w:tc>
+          <w:tcPr>
+            <w:tcW w:w="6287" w:type="dxa"/>
+          </w:tcPr>
+          <w:p>
+            <w:pPr>
+              <w:cnfStyle w:val="000000000000" w:firstRow="0" w:lastRow="0" w:firstColumn="0" w:lastColumn="0" w:oddVBand="0" w:evenVBand="0" w:oddHBand="0" w:evenHBand="0" w:firstRowFirstColumn="0" w:firstRowLastColumn="0" w:lastRowFirstColumn="0" w:lastRowLastColumn="0"/>
+            </w:pPr>
+          </w:p>
+        </w:tc>
+      </w:tr>
+      <w:tr>
+        <w:trPr>
+          <w:cnfStyle w:val="000000100000" w:firstRow="0" w:lastRow="0" w:firstColumn="0" w:lastColumn="0" w:oddVBand="0" w:evenVBand="0" w:oddHBand="1" w:evenHBand="0" w:firstRowFirstColumn="0" w:firstRowLastColumn="0" w:lastRowFirstColumn="0" w:lastRowLastColumn="0"/>
+        </w:trPr>
+        <w:tc>
+          <w:tcPr>
+            <w:cnfStyle w:val="001000000000" w:firstRow="0" w:lastRow="0" w:firstColumn="1" w:lastColumn="0" w:oddVBand="0" w:evenVBand="0" w:oddHBand="0" w:evenHBand="0" w:firstRowFirstColumn="0" w:firstRowLastColumn="0" w:lastRowFirstColumn="0" w:lastRowLastColumn="0"/>
+            <w:tcW w:w="2235" w:type="dxa"/>
+          </w:tcPr>
+          <w:p>
+            <w:r>
+              <w:rPr>
+                <w:rFonts w:hint="eastAsia"/>
+              </w:rPr>
+              <w:t>Special Requirements</w:t>
+            </w:r>
+          </w:p>
+        </w:tc>
+        <w:tc>
+          <w:tcPr>
+            <w:tcW w:w="6287" w:type="dxa"/>
+          </w:tcPr>
+          <w:p>
+            <w:pPr>
+              <w:cnfStyle w:val="000000100000" w:firstRow="0" w:lastRow="0" w:firstColumn="0" w:lastColumn="0" w:oddVBand="0" w:evenVBand="0" w:oddHBand="1" w:evenHBand="0" w:firstRowFirstColumn="0" w:firstRowLastColumn="0" w:lastRowFirstColumn="0" w:lastRowLastColumn="0"/>
+            </w:pPr>
+          </w:p>
+        </w:tc>
+      </w:tr>
+      <w:tr>
+        <w:tc>
+          <w:tcPr>
+            <w:cnfStyle w:val="001000000000" w:firstRow="0" w:lastRow="0" w:firstColumn="1" w:lastColumn="0" w:oddVBand="0" w:evenVBand="0" w:oddHBand="0" w:evenHBand="0" w:firstRowFirstColumn="0" w:firstRowLastColumn="0" w:lastRowFirstColumn="0" w:lastRowLastColumn="0"/>
+            <w:tcW w:w="2235" w:type="dxa"/>
+          </w:tcPr>
+          <w:p>
+            <w:r>
+              <w:rPr>
+                <w:rFonts w:hint="eastAsia"/>
+              </w:rPr>
+              <w:t>Post-Condition</w:t>
+            </w:r>
+          </w:p>
+        </w:tc>
+        <w:tc>
+          <w:tcPr>
+            <w:tcW w:w="6287" w:type="dxa"/>
+          </w:tcPr>
+          <w:p>
+            <w:pPr>
+              <w:cnfStyle w:val="000000000000" w:firstRow="0" w:lastRow="0" w:firstColumn="0" w:lastColumn="0" w:oddVBand="0" w:evenVBand="0" w:oddHBand="0" w:evenHBand="0" w:firstRowFirstColumn="0" w:firstRowLastColumn="0" w:lastRowFirstColumn="0" w:lastRowLastColumn="0"/>
+            </w:pPr>
+          </w:p>
+        </w:tc>
+      </w:tr>
+      <w:tr>
+        <w:trPr>
+          <w:cnfStyle w:val="000000100000" w:firstRow="0" w:lastRow="0" w:firstColumn="0" w:lastColumn="0" w:oddVBand="0" w:evenVBand="0" w:oddHBand="1" w:evenHBand="0" w:firstRowFirstColumn="0" w:firstRowLastColumn="0" w:lastRowFirstColumn="0" w:lastRowLastColumn="0"/>
+        </w:trPr>
+        <w:tc>
+          <w:tcPr>
+            <w:cnfStyle w:val="001000000000" w:firstRow="0" w:lastRow="0" w:firstColumn="1" w:lastColumn="0" w:oddVBand="0" w:evenVBand="0" w:oddHBand="0" w:evenHBand="0" w:firstRowFirstColumn="0" w:firstRowLastColumn="0" w:lastRowFirstColumn="0" w:lastRowLastColumn="0"/>
+            <w:tcW w:w="2235" w:type="dxa"/>
+          </w:tcPr>
+          <w:p>
+            <w:r>
+              <w:rPr>
+                <w:rFonts w:hint="eastAsia"/>
+              </w:rPr>
+              <w:t>Extension</w:t>
+            </w:r>
+          </w:p>
+        </w:tc>
+        <w:tc>
+          <w:tcPr>
+            <w:tcW w:w="6287" w:type="dxa"/>
+          </w:tcPr>
+          <w:p>
+            <w:pPr>
+              <w:cnfStyle w:val="000000100000" w:firstRow="0" w:lastRow="0" w:firstColumn="0" w:lastColumn="0" w:oddVBand="0" w:evenVBand="0" w:oddHBand="1" w:evenHBand="0" w:firstRowFirstColumn="0" w:firstRowLastColumn="0" w:lastRowFirstColumn="0" w:lastRowLastColumn="0"/>
+            </w:pPr>
+          </w:p>
+        </w:tc>
+      </w:tr>
+    </w:tbl>
+    <w:p/>
+    <w:p>
+      <w:pPr>
+        <w:pStyle w:val="Heading1"/>
+      </w:pPr>
+      <w:bookmarkStart w:id="4" w:name="_Toc188024783"/>
+      <w:r>
+        <w:rPr>
+          <w:rFonts w:hint="eastAsia"/>
+        </w:rPr>
+        <w:t>Explore the project detail items in gantt chart left panel</w:t>
+      </w:r>
       <w:bookmarkEnd w:id="4"/>
     </w:p>
     <w:p/>
@@ -1433,6 +1969,7 @@
               <w:rPr>
                 <w:rFonts w:hint="eastAsia"/>
               </w:rPr>
+              <w:lastRenderedPageBreak/>
               <w:t>Case Name</w:t>
             </w:r>
           </w:p>
@@ -1449,16 +1986,13 @@
               <w:rPr>
                 <w:rFonts w:hint="eastAsia"/>
               </w:rPr>
-              <w:t>View Item</w:t>
-            </w:r>
-            <w:r>
-              <w:t>’</w:t>
-            </w:r>
-            <w:r>
-              <w:rPr>
-                <w:rFonts w:hint="eastAsia"/>
-              </w:rPr>
-              <w:t>s time line</w:t>
+              <w:t>Explore the project detail items</w:t>
+            </w:r>
+            <w:r>
+              <w:rPr>
+                <w:rFonts w:hint="eastAsia"/>
+              </w:rPr>
+              <w:t xml:space="preserve"> in gantt chart left panel</w:t>
             </w:r>
           </w:p>
         </w:tc>
@@ -1493,7 +2027,13 @@
               <w:rPr>
                 <w:rFonts w:hint="eastAsia"/>
               </w:rPr>
-              <w:t>002</w:t>
+              <w:t>00</w:t>
+            </w:r>
+            <w:r>
+              <w:rPr>
+                <w:rFonts w:hint="eastAsia"/>
+              </w:rPr>
+              <w:t>3</w:t>
             </w:r>
           </w:p>
         </w:tc>
@@ -1562,18 +2102,11 @@
             </w:pPr>
             <w:r>
               <w:rPr>
+                <w:rFonts w:hint="eastAsia"/>
                 <w:b/>
                 <w:i/>
               </w:rPr>
-              <w:t>P</w:t>
-            </w:r>
-            <w:r>
-              <w:rPr>
-                <w:rFonts w:hint="eastAsia"/>
-                <w:b/>
-                <w:i/>
-              </w:rPr>
-              <w:t>roject Overview</w:t>
+              <w:t>Project Overview</w:t>
             </w:r>
           </w:p>
         </w:tc>
@@ -1668,20 +2201,50 @@
           </w:tcPr>
           <w:p>
             <w:pPr>
+              <w:pStyle w:val="ListParagraph"/>
+              <w:numPr>
+                <w:ilvl w:val="0"/>
+                <w:numId w:val="6"/>
+              </w:numPr>
+              <w:ind w:firstLineChars="0"/>
               <w:cnfStyle w:val="000000000000" w:firstRow="0" w:lastRow="0" w:firstColumn="0" w:lastColumn="0" w:oddVBand="0" w:evenVBand="0" w:oddHBand="0" w:evenHBand="0" w:firstRowFirstColumn="0" w:firstRowLastColumn="0" w:lastRowFirstColumn="0" w:lastRowLastColumn="0"/>
             </w:pPr>
             <w:r>
-              <w:t>Case No:</w:t>
+              <w:t>C</w:t>
+            </w:r>
+            <w:r>
+              <w:rPr>
+                <w:rFonts w:hint="eastAsia"/>
+              </w:rPr>
+              <w:t>ase No:</w:t>
             </w:r>
             <w:hyperlink w:anchor="_View_project_status" w:history="1">
               <w:r>
                 <w:rPr>
                   <w:rStyle w:val="Hyperlink"/>
+                  <w:rFonts w:hint="eastAsia"/>
                 </w:rPr>
                 <w:t>001</w:t>
               </w:r>
             </w:hyperlink>
           </w:p>
+          <w:p>
+            <w:pPr>
+              <w:pStyle w:val="ListParagraph"/>
+              <w:numPr>
+                <w:ilvl w:val="0"/>
+                <w:numId w:val="6"/>
+              </w:numPr>
+              <w:ind w:firstLineChars="0"/>
+              <w:cnfStyle w:val="000000000000" w:firstRow="0" w:lastRow="0" w:firstColumn="0" w:lastColumn="0" w:oddVBand="0" w:evenVBand="0" w:oddHBand="0" w:evenHBand="0" w:firstRowFirstColumn="0" w:firstRowLastColumn="0" w:lastRowFirstColumn="0" w:lastRowLastColumn="0"/>
+            </w:pPr>
+            <w:r>
+              <w:rPr>
+                <w:rFonts w:hint="eastAsia"/>
+              </w:rPr>
+              <w:t>Item has sub items</w:t>
+            </w:r>
+          </w:p>
         </w:tc>
       </w:tr>
       <w:tr>
@@ -1708,10 +2271,233 @@
           </w:tcPr>
           <w:p>
             <w:pPr>
+              <w:cnfStyle w:val="000000100000" w:firstRow="0" w:lastRow="0" w:firstColumn="0" w:lastColumn="0" w:oddVBand="0" w:evenVBand="0" w:oddHBand="1" w:evenHBand="0" w:firstRowFirstColumn="0" w:firstRowLastColumn="0" w:lastRowFirstColumn="0" w:lastRowLastColumn="0"/>
+            </w:pPr>
+            <w:r>
+              <w:rPr>
+                <w:rFonts w:hint="eastAsia"/>
+              </w:rPr>
+              <w:t>C</w:t>
+            </w:r>
+            <w:r>
+              <w:rPr>
+                <w:rFonts w:hint="eastAsia"/>
+              </w:rPr>
+              <w:t>lick</w:t>
+            </w:r>
+            <w:r>
+              <w:rPr>
+                <w:rFonts w:hint="eastAsia"/>
+              </w:rPr>
+              <w:t xml:space="preserve"> a</w:t>
+            </w:r>
+            <w:r>
+              <w:rPr>
+                <w:rFonts w:hint="eastAsia"/>
+              </w:rPr>
+              <w:t xml:space="preserve"> certain item</w:t>
+            </w:r>
+            <w:r>
+              <w:t>’</w:t>
+            </w:r>
+            <w:r>
+              <w:rPr>
+                <w:rFonts w:hint="eastAsia"/>
+              </w:rPr>
+              <w:t>s</w:t>
+            </w:r>
+            <w:r>
+              <w:rPr>
+                <w:rFonts w:hint="eastAsia"/>
+              </w:rPr>
+              <w:t xml:space="preserve"> left icon</w:t>
+            </w:r>
+            <w:r>
+              <w:rPr>
+                <w:rFonts w:hint="eastAsia"/>
+              </w:rPr>
+              <w:t xml:space="preserve"> in</w:t>
+            </w:r>
+            <w:r>
+              <w:rPr>
+                <w:rFonts w:hint="eastAsia"/>
+              </w:rPr>
+              <w:t xml:space="preserve"> the left panel of</w:t>
+            </w:r>
+            <w:r>
+              <w:rPr>
+                <w:rFonts w:hint="eastAsia"/>
+              </w:rPr>
+              <w:t xml:space="preserve"> gantt chart</w:t>
+            </w:r>
+            <w:r>
+              <w:rPr>
+                <w:rFonts w:hint="eastAsia"/>
+              </w:rPr>
+              <w:t>.</w:t>
+            </w:r>
+          </w:p>
+        </w:tc>
+      </w:tr>
+      <w:tr>
+        <w:tc>
+          <w:tcPr>
+            <w:cnfStyle w:val="001000000000" w:firstRow="0" w:lastRow="0" w:firstColumn="1" w:lastColumn="0" w:oddVBand="0" w:evenVBand="0" w:oddHBand="0" w:evenHBand="0" w:firstRowFirstColumn="0" w:firstRowLastColumn="0" w:lastRowFirstColumn="0" w:lastRowLastColumn="0"/>
+            <w:tcW w:w="2235" w:type="dxa"/>
+          </w:tcPr>
+          <w:p>
+            <w:r>
+              <w:rPr>
+                <w:rFonts w:hint="eastAsia"/>
+              </w:rPr>
+              <w:t>Basic Flow</w:t>
+            </w:r>
+          </w:p>
+        </w:tc>
+        <w:tc>
+          <w:tcPr>
+            <w:tcW w:w="6287" w:type="dxa"/>
+          </w:tcPr>
+          <w:p>
+            <w:pPr>
               <w:pStyle w:val="ListParagraph"/>
               <w:numPr>
                 <w:ilvl w:val="0"/>
-                <w:numId w:val="8"/>
+                <w:numId w:val="5"/>
+              </w:numPr>
+              <w:ind w:firstLineChars="0"/>
+              <w:cnfStyle w:val="000000000000" w:firstRow="0" w:lastRow="0" w:firstColumn="0" w:lastColumn="0" w:oddVBand="0" w:evenVBand="0" w:oddHBand="0" w:evenHBand="0" w:firstRowFirstColumn="0" w:firstRowLastColumn="0" w:lastRowFirstColumn="0" w:lastRowLastColumn="0"/>
+            </w:pPr>
+            <w:r>
+              <w:t>T</w:t>
+            </w:r>
+            <w:r>
+              <w:rPr>
+                <w:rFonts w:hint="eastAsia"/>
+              </w:rPr>
+              <w:t>he icon of trigger item should be change to extend mode.</w:t>
+            </w:r>
+          </w:p>
+          <w:p>
+            <w:pPr>
+              <w:pStyle w:val="ListParagraph"/>
+              <w:numPr>
+                <w:ilvl w:val="0"/>
+                <w:numId w:val="5"/>
+              </w:numPr>
+              <w:ind w:firstLineChars="0"/>
+              <w:cnfStyle w:val="000000000000" w:firstRow="0" w:lastRow="0" w:firstColumn="0" w:lastColumn="0" w:oddVBand="0" w:evenVBand="0" w:oddHBand="0" w:evenHBand="0" w:firstRowFirstColumn="0" w:firstRowLastColumn="0" w:lastRowFirstColumn="0" w:lastRowLastColumn="0"/>
+            </w:pPr>
+            <w:r>
+              <w:t>S</w:t>
+            </w:r>
+            <w:r>
+              <w:rPr>
+                <w:rFonts w:hint="eastAsia"/>
+              </w:rPr>
+              <w:t>ub Item should be extended under the trigger item if exist.</w:t>
+            </w:r>
+          </w:p>
+          <w:p>
+            <w:pPr>
+              <w:pStyle w:val="ListParagraph"/>
+              <w:numPr>
+                <w:ilvl w:val="0"/>
+                <w:numId w:val="5"/>
+              </w:numPr>
+              <w:ind w:firstLineChars="0"/>
+              <w:cnfStyle w:val="000000000000" w:firstRow="0" w:lastRow="0" w:firstColumn="0" w:lastColumn="0" w:oddVBand="0" w:evenVBand="0" w:oddHBand="0" w:evenHBand="0" w:firstRowFirstColumn="0" w:firstRowLastColumn="0" w:lastRowFirstColumn="0" w:lastRowLastColumn="0"/>
+            </w:pPr>
+            <w:r>
+              <w:t>T</w:t>
+            </w:r>
+            <w:r>
+              <w:rPr>
+                <w:rFonts w:hint="eastAsia"/>
+              </w:rPr>
+              <w:t>he sub item</w:t>
+            </w:r>
+            <w:r>
+              <w:t>’</w:t>
+            </w:r>
+            <w:r>
+              <w:rPr>
+                <w:rFonts w:hint="eastAsia"/>
+              </w:rPr>
+              <w:t xml:space="preserve">s time </w:t>
+            </w:r>
+            <w:r>
+              <w:rPr>
+                <w:rFonts w:hint="eastAsia"/>
+              </w:rPr>
+              <w:t xml:space="preserve">line should be displayed in </w:t>
+            </w:r>
+            <w:r>
+              <w:rPr>
+                <w:rFonts w:hint="eastAsia"/>
+              </w:rPr>
+              <w:t>right panel.</w:t>
+            </w:r>
+          </w:p>
+        </w:tc>
+      </w:tr>
+      <w:tr>
+        <w:trPr>
+          <w:cnfStyle w:val="000000100000" w:firstRow="0" w:lastRow="0" w:firstColumn="0" w:lastColumn="0" w:oddVBand="0" w:evenVBand="0" w:oddHBand="1" w:evenHBand="0" w:firstRowFirstColumn="0" w:firstRowLastColumn="0" w:lastRowFirstColumn="0" w:lastRowLastColumn="0"/>
+        </w:trPr>
+        <w:tc>
+          <w:tcPr>
+            <w:cnfStyle w:val="001000000000" w:firstRow="0" w:lastRow="0" w:firstColumn="1" w:lastColumn="0" w:oddVBand="0" w:evenVBand="0" w:oddHBand="0" w:evenHBand="0" w:firstRowFirstColumn="0" w:firstRowLastColumn="0" w:lastRowFirstColumn="0" w:lastRowLastColumn="0"/>
+            <w:tcW w:w="2235" w:type="dxa"/>
+          </w:tcPr>
+          <w:p>
+            <w:r>
+              <w:rPr>
+                <w:rFonts w:hint="eastAsia"/>
+              </w:rPr>
+              <w:t>Alternative Flows</w:t>
+            </w:r>
+          </w:p>
+        </w:tc>
+        <w:tc>
+          <w:tcPr>
+            <w:tcW w:w="6287" w:type="dxa"/>
+          </w:tcPr>
+          <w:p>
+            <w:pPr>
+              <w:cnfStyle w:val="000000100000" w:firstRow="0" w:lastRow="0" w:firstColumn="0" w:lastColumn="0" w:oddVBand="0" w:evenVBand="0" w:oddHBand="1" w:evenHBand="0" w:firstRowFirstColumn="0" w:firstRowLastColumn="0" w:lastRowFirstColumn="0" w:lastRowLastColumn="0"/>
+            </w:pPr>
+            <w:r>
+              <w:rPr>
+                <w:rFonts w:hint="eastAsia"/>
+              </w:rPr>
+              <w:t>[Click a certain item</w:t>
+            </w:r>
+            <w:r>
+              <w:t>’</w:t>
+            </w:r>
+            <w:r>
+              <w:rPr>
+                <w:rFonts w:hint="eastAsia"/>
+              </w:rPr>
+              <w:t>s left icon while it</w:t>
+            </w:r>
+            <w:r>
+              <w:t>s sub items alreay displayed</w:t>
+            </w:r>
+            <w:r>
+              <w:rPr>
+                <w:rFonts w:hint="eastAsia"/>
+              </w:rPr>
+              <w:t>]</w:t>
+            </w:r>
+          </w:p>
+          <w:p>
+            <w:pPr>
+              <w:pStyle w:val="ListParagraph"/>
+              <w:numPr>
+                <w:ilvl w:val="0"/>
+                <w:numId w:val="10"/>
               </w:numPr>
               <w:ind w:firstLineChars="0"/>
               <w:cnfStyle w:val="000000100000" w:firstRow="0" w:lastRow="0" w:firstColumn="0" w:lastColumn="0" w:oddVBand="0" w:evenVBand="0" w:oddHBand="1" w:evenHBand="0" w:firstRowFirstColumn="0" w:firstRowLastColumn="0" w:lastRowFirstColumn="0" w:lastRowLastColumn="0"/>
@@ -1720,75 +2506,564 @@
               <w:rPr>
                 <w:rFonts w:hint="eastAsia"/>
               </w:rPr>
-              <w:t>Click a certain item in gantt chart left panel</w:t>
-            </w:r>
-          </w:p>
-        </w:tc>
-      </w:tr>
-      <w:tr>
-        <w:tc>
-          <w:tcPr>
-            <w:cnfStyle w:val="001000000000" w:firstRow="0" w:lastRow="0" w:firstColumn="1" w:lastColumn="0" w:oddVBand="0" w:evenVBand="0" w:oddHBand="0" w:evenHBand="0" w:firstRowFirstColumn="0" w:firstRowLastColumn="0" w:lastRowFirstColumn="0" w:lastRowLastColumn="0"/>
-            <w:tcW w:w="2235" w:type="dxa"/>
-          </w:tcPr>
-          <w:p>
-            <w:r>
-              <w:rPr>
-                <w:rFonts w:hint="eastAsia"/>
-              </w:rPr>
-              <w:t>Basic Flow</w:t>
-            </w:r>
-          </w:p>
-        </w:tc>
-        <w:tc>
-          <w:tcPr>
-            <w:tcW w:w="6287" w:type="dxa"/>
-          </w:tcPr>
+              <w:t>The icon of trigger item should be change to close mode.</w:t>
+            </w:r>
+          </w:p>
           <w:p>
             <w:pPr>
               <w:pStyle w:val="ListParagraph"/>
               <w:numPr>
                 <w:ilvl w:val="0"/>
-                <w:numId w:val="9"/>
+                <w:numId w:val="10"/>
+              </w:numPr>
+              <w:ind w:firstLineChars="0"/>
+              <w:cnfStyle w:val="000000100000" w:firstRow="0" w:lastRow="0" w:firstColumn="0" w:lastColumn="0" w:oddVBand="0" w:evenVBand="0" w:oddHBand="1" w:evenHBand="0" w:firstRowFirstColumn="0" w:firstRowLastColumn="0" w:lastRowFirstColumn="0" w:lastRowLastColumn="0"/>
+            </w:pPr>
+            <w:r>
+              <w:rPr>
+                <w:rFonts w:hint="eastAsia"/>
+              </w:rPr>
+              <w:t xml:space="preserve">Sub items should be </w:t>
+            </w:r>
+            <w:r>
+              <w:t>shrink</w:t>
+            </w:r>
+            <w:r>
+              <w:rPr>
+                <w:rFonts w:hint="eastAsia"/>
+              </w:rPr>
+              <w:t>ed.</w:t>
+            </w:r>
+          </w:p>
+          <w:p>
+            <w:pPr>
+              <w:pStyle w:val="ListParagraph"/>
+              <w:numPr>
+                <w:ilvl w:val="0"/>
+                <w:numId w:val="10"/>
+              </w:numPr>
+              <w:ind w:firstLineChars="0"/>
+              <w:cnfStyle w:val="000000100000" w:firstRow="0" w:lastRow="0" w:firstColumn="0" w:lastColumn="0" w:oddVBand="0" w:evenVBand="0" w:oddHBand="1" w:evenHBand="0" w:firstRowFirstColumn="0" w:firstRowLastColumn="0" w:lastRowFirstColumn="0" w:lastRowLastColumn="0"/>
+            </w:pPr>
+            <w:r>
+              <w:rPr>
+                <w:rFonts w:hint="eastAsia"/>
+              </w:rPr>
+              <w:t>The sub item</w:t>
+            </w:r>
+            <w:r>
+              <w:t>’</w:t>
+            </w:r>
+            <w:r>
+              <w:rPr>
+                <w:rFonts w:hint="eastAsia"/>
+              </w:rPr>
+              <w:t>s time line should be disappeared in right panel.</w:t>
+            </w:r>
+          </w:p>
+        </w:tc>
+      </w:tr>
+      <w:tr>
+        <w:tc>
+          <w:tcPr>
+            <w:cnfStyle w:val="001000000000" w:firstRow="0" w:lastRow="0" w:firstColumn="1" w:lastColumn="0" w:oddVBand="0" w:evenVBand="0" w:oddHBand="0" w:evenHBand="0" w:firstRowFirstColumn="0" w:firstRowLastColumn="0" w:lastRowFirstColumn="0" w:lastRowLastColumn="0"/>
+            <w:tcW w:w="2235" w:type="dxa"/>
+          </w:tcPr>
+          <w:p>
+            <w:r>
+              <w:rPr>
+                <w:rFonts w:hint="eastAsia"/>
+              </w:rPr>
+              <w:t>Exception Flows</w:t>
+            </w:r>
+          </w:p>
+        </w:tc>
+        <w:tc>
+          <w:tcPr>
+            <w:tcW w:w="6287" w:type="dxa"/>
+          </w:tcPr>
+          <w:p>
+            <w:pPr>
+              <w:cnfStyle w:val="000000000000" w:firstRow="0" w:lastRow="0" w:firstColumn="0" w:lastColumn="0" w:oddVBand="0" w:evenVBand="0" w:oddHBand="0" w:evenHBand="0" w:firstRowFirstColumn="0" w:firstRowLastColumn="0" w:lastRowFirstColumn="0" w:lastRowLastColumn="0"/>
+            </w:pPr>
+          </w:p>
+        </w:tc>
+      </w:tr>
+      <w:tr>
+        <w:trPr>
+          <w:cnfStyle w:val="000000100000" w:firstRow="0" w:lastRow="0" w:firstColumn="0" w:lastColumn="0" w:oddVBand="0" w:evenVBand="0" w:oddHBand="1" w:evenHBand="0" w:firstRowFirstColumn="0" w:firstRowLastColumn="0" w:lastRowFirstColumn="0" w:lastRowLastColumn="0"/>
+        </w:trPr>
+        <w:tc>
+          <w:tcPr>
+            <w:cnfStyle w:val="001000000000" w:firstRow="0" w:lastRow="0" w:firstColumn="1" w:lastColumn="0" w:oddVBand="0" w:evenVBand="0" w:oddHBand="0" w:evenHBand="0" w:firstRowFirstColumn="0" w:firstRowLastColumn="0" w:lastRowFirstColumn="0" w:lastRowLastColumn="0"/>
+            <w:tcW w:w="2235" w:type="dxa"/>
+          </w:tcPr>
+          <w:p>
+            <w:r>
+              <w:rPr>
+                <w:rFonts w:hint="eastAsia"/>
+              </w:rPr>
+              <w:t>Special Requirements</w:t>
+            </w:r>
+          </w:p>
+        </w:tc>
+        <w:tc>
+          <w:tcPr>
+            <w:tcW w:w="6287" w:type="dxa"/>
+          </w:tcPr>
+          <w:p>
+            <w:pPr>
+              <w:cnfStyle w:val="000000100000" w:firstRow="0" w:lastRow="0" w:firstColumn="0" w:lastColumn="0" w:oddVBand="0" w:evenVBand="0" w:oddHBand="1" w:evenHBand="0" w:firstRowFirstColumn="0" w:firstRowLastColumn="0" w:lastRowFirstColumn="0" w:lastRowLastColumn="0"/>
+            </w:pPr>
+          </w:p>
+        </w:tc>
+      </w:tr>
+      <w:tr>
+        <w:tc>
+          <w:tcPr>
+            <w:cnfStyle w:val="001000000000" w:firstRow="0" w:lastRow="0" w:firstColumn="1" w:lastColumn="0" w:oddVBand="0" w:evenVBand="0" w:oddHBand="0" w:evenHBand="0" w:firstRowFirstColumn="0" w:firstRowLastColumn="0" w:lastRowFirstColumn="0" w:lastRowLastColumn="0"/>
+            <w:tcW w:w="2235" w:type="dxa"/>
+          </w:tcPr>
+          <w:p>
+            <w:r>
+              <w:rPr>
+                <w:rFonts w:hint="eastAsia"/>
+              </w:rPr>
+              <w:t>Post-Condition</w:t>
+            </w:r>
+          </w:p>
+        </w:tc>
+        <w:tc>
+          <w:tcPr>
+            <w:tcW w:w="6287" w:type="dxa"/>
+          </w:tcPr>
+          <w:p>
+            <w:pPr>
+              <w:cnfStyle w:val="000000000000" w:firstRow="0" w:lastRow="0" w:firstColumn="0" w:lastColumn="0" w:oddVBand="0" w:evenVBand="0" w:oddHBand="0" w:evenHBand="0" w:firstRowFirstColumn="0" w:firstRowLastColumn="0" w:lastRowFirstColumn="0" w:lastRowLastColumn="0"/>
+            </w:pPr>
+          </w:p>
+        </w:tc>
+      </w:tr>
+      <w:tr>
+        <w:trPr>
+          <w:cnfStyle w:val="000000100000" w:firstRow="0" w:lastRow="0" w:firstColumn="0" w:lastColumn="0" w:oddVBand="0" w:evenVBand="0" w:oddHBand="1" w:evenHBand="0" w:firstRowFirstColumn="0" w:firstRowLastColumn="0" w:lastRowFirstColumn="0" w:lastRowLastColumn="0"/>
+        </w:trPr>
+        <w:tc>
+          <w:tcPr>
+            <w:cnfStyle w:val="001000000000" w:firstRow="0" w:lastRow="0" w:firstColumn="1" w:lastColumn="0" w:oddVBand="0" w:evenVBand="0" w:oddHBand="0" w:evenHBand="0" w:firstRowFirstColumn="0" w:firstRowLastColumn="0" w:lastRowFirstColumn="0" w:lastRowLastColumn="0"/>
+            <w:tcW w:w="2235" w:type="dxa"/>
+          </w:tcPr>
+          <w:p>
+            <w:r>
+              <w:rPr>
+                <w:rFonts w:hint="eastAsia"/>
+              </w:rPr>
+              <w:t>Extension</w:t>
+            </w:r>
+          </w:p>
+        </w:tc>
+        <w:tc>
+          <w:tcPr>
+            <w:tcW w:w="6287" w:type="dxa"/>
+          </w:tcPr>
+          <w:p>
+            <w:pPr>
+              <w:cnfStyle w:val="000000100000" w:firstRow="0" w:lastRow="0" w:firstColumn="0" w:lastColumn="0" w:oddVBand="0" w:evenVBand="0" w:oddHBand="1" w:evenHBand="0" w:firstRowFirstColumn="0" w:firstRowLastColumn="0" w:lastRowFirstColumn="0" w:lastRowLastColumn="0"/>
+            </w:pPr>
+          </w:p>
+        </w:tc>
+      </w:tr>
+    </w:tbl>
+    <w:p/>
+    <w:p>
+      <w:pPr>
+        <w:pStyle w:val="Heading1"/>
+      </w:pPr>
+      <w:bookmarkStart w:id="5" w:name="_Toc188024784"/>
+      <w:r>
+        <w:t>Edit Schedule Table</w:t>
+      </w:r>
+    </w:p>
+    <w:tbl>
+      <w:tblPr>
+        <w:tblStyle w:val="MediumGrid3-Accent5"/>
+        <w:tblW w:w="0" w:type="auto"/>
+        <w:tblLook w:val="04A0" w:firstRow="1" w:lastRow="0" w:firstColumn="1" w:lastColumn="0" w:noHBand="0" w:noVBand="1"/>
+      </w:tblPr>
+      <w:tblGrid>
+        <w:gridCol w:w="2235"/>
+        <w:gridCol w:w="6287"/>
+      </w:tblGrid>
+      <w:tr>
+        <w:trPr>
+          <w:cnfStyle w:val="100000000000" w:firstRow="1" w:lastRow="0" w:firstColumn="0" w:lastColumn="0" w:oddVBand="0" w:evenVBand="0" w:oddHBand="0" w:evenHBand="0" w:firstRowFirstColumn="0" w:firstRowLastColumn="0" w:lastRowFirstColumn="0" w:lastRowLastColumn="0"/>
+        </w:trPr>
+        <w:tc>
+          <w:tcPr>
+            <w:cnfStyle w:val="001000000000" w:firstRow="0" w:lastRow="0" w:firstColumn="1" w:lastColumn="0" w:oddVBand="0" w:evenVBand="0" w:oddHBand="0" w:evenHBand="0" w:firstRowFirstColumn="0" w:firstRowLastColumn="0" w:lastRowFirstColumn="0" w:lastRowLastColumn="0"/>
+            <w:tcW w:w="2235" w:type="dxa"/>
+          </w:tcPr>
+          <w:p>
+            <w:r>
+              <w:rPr>
+                <w:rFonts w:hint="eastAsia"/>
+              </w:rPr>
+              <w:t>Case Name</w:t>
+            </w:r>
+          </w:p>
+        </w:tc>
+        <w:tc>
+          <w:tcPr>
+            <w:tcW w:w="6287" w:type="dxa"/>
+          </w:tcPr>
+          <w:p>
+            <w:pPr>
+              <w:cnfStyle w:val="100000000000" w:firstRow="1" w:lastRow="0" w:firstColumn="0" w:lastColumn="0" w:oddVBand="0" w:evenVBand="0" w:oddHBand="0" w:evenHBand="0" w:firstRowFirstColumn="0" w:firstRowLastColumn="0" w:lastRowFirstColumn="0" w:lastRowLastColumn="0"/>
+            </w:pPr>
+            <w:r>
+              <w:t>Edit Schedule Table</w:t>
+            </w:r>
+          </w:p>
+        </w:tc>
+      </w:tr>
+      <w:tr>
+        <w:trPr>
+          <w:cnfStyle w:val="000000100000" w:firstRow="0" w:lastRow="0" w:firstColumn="0" w:lastColumn="0" w:oddVBand="0" w:evenVBand="0" w:oddHBand="1" w:evenHBand="0" w:firstRowFirstColumn="0" w:firstRowLastColumn="0" w:lastRowFirstColumn="0" w:lastRowLastColumn="0"/>
+        </w:trPr>
+        <w:tc>
+          <w:tcPr>
+            <w:cnfStyle w:val="001000000000" w:firstRow="0" w:lastRow="0" w:firstColumn="1" w:lastColumn="0" w:oddVBand="0" w:evenVBand="0" w:oddHBand="0" w:evenHBand="0" w:firstRowFirstColumn="0" w:firstRowLastColumn="0" w:lastRowFirstColumn="0" w:lastRowLastColumn="0"/>
+            <w:tcW w:w="2235" w:type="dxa"/>
+          </w:tcPr>
+          <w:p>
+            <w:r>
+              <w:rPr>
+                <w:rFonts w:hint="eastAsia"/>
+              </w:rPr>
+              <w:t>Case No</w:t>
+            </w:r>
+          </w:p>
+        </w:tc>
+        <w:tc>
+          <w:tcPr>
+            <w:tcW w:w="6287" w:type="dxa"/>
+          </w:tcPr>
+          <w:p>
+            <w:pPr>
+              <w:cnfStyle w:val="000000100000" w:firstRow="0" w:lastRow="0" w:firstColumn="0" w:lastColumn="0" w:oddVBand="0" w:evenVBand="0" w:oddHBand="1" w:evenHBand="0" w:firstRowFirstColumn="0" w:firstRowLastColumn="0" w:lastRowFirstColumn="0" w:lastRowLastColumn="0"/>
+            </w:pPr>
+            <w:r>
+              <w:rPr>
+                <w:rFonts w:hint="eastAsia"/>
+              </w:rPr>
+              <w:t>003</w:t>
+            </w:r>
+            <w:r>
+              <w:t>_01</w:t>
+            </w:r>
+          </w:p>
+        </w:tc>
+      </w:tr>
+      <w:tr>
+        <w:tc>
+          <w:tcPr>
+            <w:cnfStyle w:val="001000000000" w:firstRow="0" w:lastRow="0" w:firstColumn="1" w:lastColumn="0" w:oddVBand="0" w:evenVBand="0" w:oddHBand="0" w:evenHBand="0" w:firstRowFirstColumn="0" w:firstRowLastColumn="0" w:lastRowFirstColumn="0" w:lastRowLastColumn="0"/>
+            <w:tcW w:w="2235" w:type="dxa"/>
+          </w:tcPr>
+          <w:p>
+            <w:r>
+              <w:rPr>
+                <w:rFonts w:hint="eastAsia"/>
+              </w:rPr>
+              <w:t>Case Version</w:t>
+            </w:r>
+          </w:p>
+        </w:tc>
+        <w:tc>
+          <w:tcPr>
+            <w:tcW w:w="6287" w:type="dxa"/>
+          </w:tcPr>
+          <w:p>
+            <w:pPr>
+              <w:cnfStyle w:val="000000000000" w:firstRow="0" w:lastRow="0" w:firstColumn="0" w:lastColumn="0" w:oddVBand="0" w:evenVBand="0" w:oddHBand="0" w:evenHBand="0" w:firstRowFirstColumn="0" w:firstRowLastColumn="0" w:lastRowFirstColumn="0" w:lastRowLastColumn="0"/>
+            </w:pPr>
+            <w:r>
+              <w:rPr>
+                <w:rFonts w:hint="eastAsia"/>
+              </w:rPr>
+              <w:t>1</w:t>
+            </w:r>
+          </w:p>
+        </w:tc>
+      </w:tr>
+      <w:tr>
+        <w:trPr>
+          <w:cnfStyle w:val="000000100000" w:firstRow="0" w:lastRow="0" w:firstColumn="0" w:lastColumn="0" w:oddVBand="0" w:evenVBand="0" w:oddHBand="1" w:evenHBand="0" w:firstRowFirstColumn="0" w:firstRowLastColumn="0" w:lastRowFirstColumn="0" w:lastRowLastColumn="0"/>
+        </w:trPr>
+        <w:tc>
+          <w:tcPr>
+            <w:cnfStyle w:val="001000000000" w:firstRow="0" w:lastRow="0" w:firstColumn="1" w:lastColumn="0" w:oddVBand="0" w:evenVBand="0" w:oddHBand="0" w:evenHBand="0" w:firstRowFirstColumn="0" w:firstRowLastColumn="0" w:lastRowFirstColumn="0" w:lastRowLastColumn="0"/>
+            <w:tcW w:w="2235" w:type="dxa"/>
+          </w:tcPr>
+          <w:p>
+            <w:r>
+              <w:rPr>
+                <w:rFonts w:hint="eastAsia"/>
+              </w:rPr>
+              <w:t>Scope</w:t>
+            </w:r>
+          </w:p>
+        </w:tc>
+        <w:tc>
+          <w:tcPr>
+            <w:tcW w:w="6287" w:type="dxa"/>
+          </w:tcPr>
+          <w:p>
+            <w:pPr>
+              <w:cnfStyle w:val="000000100000" w:firstRow="0" w:lastRow="0" w:firstColumn="0" w:lastColumn="0" w:oddVBand="0" w:evenVBand="0" w:oddHBand="1" w:evenHBand="0" w:firstRowFirstColumn="0" w:firstRowLastColumn="0" w:lastRowFirstColumn="0" w:lastRowLastColumn="0"/>
+              <w:rPr>
+                <w:b/>
+                <w:i/>
+              </w:rPr>
+            </w:pPr>
+            <w:r>
+              <w:rPr>
+                <w:rFonts w:hint="eastAsia"/>
+                <w:b/>
+                <w:i/>
+              </w:rPr>
+              <w:t>Project Overview</w:t>
+            </w:r>
+          </w:p>
+        </w:tc>
+      </w:tr>
+      <w:tr>
+        <w:tc>
+          <w:tcPr>
+            <w:cnfStyle w:val="001000000000" w:firstRow="0" w:lastRow="0" w:firstColumn="1" w:lastColumn="0" w:oddVBand="0" w:evenVBand="0" w:oddHBand="0" w:evenHBand="0" w:firstRowFirstColumn="0" w:firstRowLastColumn="0" w:lastRowFirstColumn="0" w:lastRowLastColumn="0"/>
+            <w:tcW w:w="2235" w:type="dxa"/>
+          </w:tcPr>
+          <w:p>
+            <w:r>
+              <w:rPr>
+                <w:rFonts w:hint="eastAsia"/>
+              </w:rPr>
+              <w:t>Priority</w:t>
+            </w:r>
+          </w:p>
+        </w:tc>
+        <w:tc>
+          <w:tcPr>
+            <w:tcW w:w="6287" w:type="dxa"/>
+          </w:tcPr>
+          <w:p>
+            <w:pPr>
+              <w:cnfStyle w:val="000000000000" w:firstRow="0" w:lastRow="0" w:firstColumn="0" w:lastColumn="0" w:oddVBand="0" w:evenVBand="0" w:oddHBand="0" w:evenHBand="0" w:firstRowFirstColumn="0" w:firstRowLastColumn="0" w:lastRowFirstColumn="0" w:lastRowLastColumn="0"/>
+            </w:pPr>
+            <w:r>
+              <w:rPr>
+                <w:rFonts w:hint="eastAsia"/>
+                <w:b/>
+                <w:i/>
+              </w:rPr>
+              <w:t>High</w:t>
+            </w:r>
+          </w:p>
+        </w:tc>
+      </w:tr>
+      <w:tr>
+        <w:trPr>
+          <w:cnfStyle w:val="000000100000" w:firstRow="0" w:lastRow="0" w:firstColumn="0" w:lastColumn="0" w:oddVBand="0" w:evenVBand="0" w:oddHBand="1" w:evenHBand="0" w:firstRowFirstColumn="0" w:firstRowLastColumn="0" w:lastRowFirstColumn="0" w:lastRowLastColumn="0"/>
+        </w:trPr>
+        <w:tc>
+          <w:tcPr>
+            <w:cnfStyle w:val="001000000000" w:firstRow="0" w:lastRow="0" w:firstColumn="1" w:lastColumn="0" w:oddVBand="0" w:evenVBand="0" w:oddHBand="0" w:evenHBand="0" w:firstRowFirstColumn="0" w:firstRowLastColumn="0" w:lastRowFirstColumn="0" w:lastRowLastColumn="0"/>
+            <w:tcW w:w="2235" w:type="dxa"/>
+          </w:tcPr>
+          <w:p>
+            <w:r>
+              <w:rPr>
+                <w:rFonts w:hint="eastAsia"/>
+              </w:rPr>
+              <w:t>Actor</w:t>
+            </w:r>
+          </w:p>
+        </w:tc>
+        <w:tc>
+          <w:tcPr>
+            <w:tcW w:w="6287" w:type="dxa"/>
+          </w:tcPr>
+          <w:p>
+            <w:pPr>
+              <w:cnfStyle w:val="000000100000" w:firstRow="0" w:lastRow="0" w:firstColumn="0" w:lastColumn="0" w:oddVBand="0" w:evenVBand="0" w:oddHBand="1" w:evenHBand="0" w:firstRowFirstColumn="0" w:firstRowLastColumn="0" w:lastRowFirstColumn="0" w:lastRowLastColumn="0"/>
+            </w:pPr>
+            <w:r>
+              <w:rPr>
+                <w:rFonts w:hint="eastAsia"/>
+              </w:rPr>
+              <w:t>,Mgr Lv1,Mgr Lv2</w:t>
+            </w:r>
+          </w:p>
+        </w:tc>
+      </w:tr>
+      <w:tr>
+        <w:tc>
+          <w:tcPr>
+            <w:cnfStyle w:val="001000000000" w:firstRow="0" w:lastRow="0" w:firstColumn="1" w:lastColumn="0" w:oddVBand="0" w:evenVBand="0" w:oddHBand="0" w:evenHBand="0" w:firstRowFirstColumn="0" w:firstRowLastColumn="0" w:lastRowFirstColumn="0" w:lastRowLastColumn="0"/>
+            <w:tcW w:w="2235" w:type="dxa"/>
+          </w:tcPr>
+          <w:p>
+            <w:r>
+              <w:rPr>
+                <w:rFonts w:hint="eastAsia"/>
+              </w:rPr>
+              <w:t>Pre-Condition</w:t>
+            </w:r>
+          </w:p>
+        </w:tc>
+        <w:tc>
+          <w:tcPr>
+            <w:tcW w:w="6287" w:type="dxa"/>
+          </w:tcPr>
+          <w:p>
+            <w:pPr>
+              <w:pStyle w:val="ListParagraph"/>
+              <w:numPr>
+                <w:ilvl w:val="0"/>
+                <w:numId w:val="27"/>
               </w:numPr>
               <w:ind w:firstLineChars="0"/>
               <w:cnfStyle w:val="000000000000" w:firstRow="0" w:lastRow="0" w:firstColumn="0" w:lastColumn="0" w:oddVBand="0" w:evenVBand="0" w:oddHBand="0" w:evenHBand="0" w:firstRowFirstColumn="0" w:firstRowLastColumn="0" w:lastRowFirstColumn="0" w:lastRowLastColumn="0"/>
             </w:pPr>
             <w:r>
-              <w:rPr>
-                <w:rFonts w:hint="eastAsia"/>
-              </w:rPr>
-              <w:t>Highlight the selected item row in gantt chart left panel</w:t>
-            </w:r>
-          </w:p>
+              <w:t>C</w:t>
+            </w:r>
+            <w:r>
+              <w:rPr>
+                <w:rFonts w:hint="eastAsia"/>
+              </w:rPr>
+              <w:t>ase No:</w:t>
+            </w:r>
+            <w:hyperlink w:anchor="_View_project_status" w:history="1">
+              <w:r>
+                <w:rPr>
+                  <w:rStyle w:val="Hyperlink"/>
+                  <w:rFonts w:hint="eastAsia"/>
+                </w:rPr>
+                <w:t>001</w:t>
+              </w:r>
+            </w:hyperlink>
+          </w:p>
+        </w:tc>
+      </w:tr>
+      <w:tr>
+        <w:trPr>
+          <w:cnfStyle w:val="000000100000" w:firstRow="0" w:lastRow="0" w:firstColumn="0" w:lastColumn="0" w:oddVBand="0" w:evenVBand="0" w:oddHBand="1" w:evenHBand="0" w:firstRowFirstColumn="0" w:firstRowLastColumn="0" w:lastRowFirstColumn="0" w:lastRowLastColumn="0"/>
+        </w:trPr>
+        <w:tc>
+          <w:tcPr>
+            <w:cnfStyle w:val="001000000000" w:firstRow="0" w:lastRow="0" w:firstColumn="1" w:lastColumn="0" w:oddVBand="0" w:evenVBand="0" w:oddHBand="0" w:evenHBand="0" w:firstRowFirstColumn="0" w:firstRowLastColumn="0" w:lastRowFirstColumn="0" w:lastRowLastColumn="0"/>
+            <w:tcW w:w="2235" w:type="dxa"/>
+          </w:tcPr>
+          <w:p>
+            <w:r>
+              <w:rPr>
+                <w:rFonts w:hint="eastAsia"/>
+              </w:rPr>
+              <w:t>Trigger</w:t>
+            </w:r>
+          </w:p>
+        </w:tc>
+        <w:tc>
+          <w:tcPr>
+            <w:tcW w:w="6287" w:type="dxa"/>
+          </w:tcPr>
+          <w:p>
+            <w:pPr>
+              <w:cnfStyle w:val="000000100000" w:firstRow="0" w:lastRow="0" w:firstColumn="0" w:lastColumn="0" w:oddVBand="0" w:evenVBand="0" w:oddHBand="1" w:evenHBand="0" w:firstRowFirstColumn="0" w:firstRowLastColumn="0" w:lastRowFirstColumn="0" w:lastRowLastColumn="0"/>
+            </w:pPr>
+            <w:r>
+              <w:t>User clicks Edit button above the Gantt Chart</w:t>
+            </w:r>
+          </w:p>
+        </w:tc>
+      </w:tr>
+      <w:tr>
+        <w:tc>
+          <w:tcPr>
+            <w:cnfStyle w:val="001000000000" w:firstRow="0" w:lastRow="0" w:firstColumn="1" w:lastColumn="0" w:oddVBand="0" w:evenVBand="0" w:oddHBand="0" w:evenHBand="0" w:firstRowFirstColumn="0" w:firstRowLastColumn="0" w:lastRowFirstColumn="0" w:lastRowLastColumn="0"/>
+            <w:tcW w:w="2235" w:type="dxa"/>
+          </w:tcPr>
+          <w:p>
+            <w:r>
+              <w:rPr>
+                <w:rFonts w:hint="eastAsia"/>
+              </w:rPr>
+              <w:t>Basic Flow</w:t>
+            </w:r>
+          </w:p>
+        </w:tc>
+        <w:tc>
+          <w:tcPr>
+            <w:tcW w:w="6287" w:type="dxa"/>
+          </w:tcPr>
           <w:p>
             <w:pPr>
               <w:pStyle w:val="ListParagraph"/>
               <w:numPr>
                 <w:ilvl w:val="0"/>
-                <w:numId w:val="9"/>
+                <w:numId w:val="29"/>
               </w:numPr>
               <w:ind w:firstLineChars="0"/>
               <w:cnfStyle w:val="000000000000" w:firstRow="0" w:lastRow="0" w:firstColumn="0" w:lastColumn="0" w:oddVBand="0" w:evenVBand="0" w:oddHBand="0" w:evenHBand="0" w:firstRowFirstColumn="0" w:firstRowLastColumn="0" w:lastRowFirstColumn="0" w:lastRowLastColumn="0"/>
             </w:pPr>
             <w:r>
-              <w:rPr>
-                <w:rFonts w:hint="eastAsia"/>
-              </w:rPr>
-              <w:t>Navigate to the time</w:t>
-            </w:r>
-            <w:r>
-              <w:rPr>
-                <w:rFonts w:hint="eastAsia"/>
-              </w:rPr>
-              <w:t xml:space="preserve"> line in right panel</w:t>
-            </w:r>
-            <w:r>
-              <w:rPr>
-                <w:rFonts w:hint="eastAsia"/>
-              </w:rPr>
-              <w:t xml:space="preserve"> according to the selected item</w:t>
-            </w:r>
+              <w:t>Display schedule table</w:t>
+            </w:r>
+          </w:p>
+          <w:p>
+            <w:pPr>
+              <w:pStyle w:val="ListParagraph"/>
+              <w:numPr>
+                <w:ilvl w:val="0"/>
+                <w:numId w:val="29"/>
+              </w:numPr>
+              <w:ind w:firstLineChars="0"/>
+              <w:cnfStyle w:val="000000000000" w:firstRow="0" w:lastRow="0" w:firstColumn="0" w:lastColumn="0" w:oddVBand="0" w:evenVBand="0" w:oddHBand="0" w:evenHBand="0" w:firstRowFirstColumn="0" w:firstRowLastColumn="0" w:lastRowFirstColumn="0" w:lastRowLastColumn="0"/>
+            </w:pPr>
+            <w:r>
+              <w:t>User Add/Delete/Change schedule table</w:t>
+            </w:r>
+          </w:p>
+          <w:p>
+            <w:pPr>
+              <w:pStyle w:val="ListParagraph"/>
+              <w:numPr>
+                <w:ilvl w:val="0"/>
+                <w:numId w:val="29"/>
+              </w:numPr>
+              <w:ind w:firstLineChars="0"/>
+              <w:cnfStyle w:val="000000000000" w:firstRow="0" w:lastRow="0" w:firstColumn="0" w:lastColumn="0" w:oddVBand="0" w:evenVBand="0" w:oddHBand="0" w:evenHBand="0" w:firstRowFirstColumn="0" w:firstRowLastColumn="0" w:lastRowFirstColumn="0" w:lastRowLastColumn="0"/>
+            </w:pPr>
+            <w:r>
+              <w:t>User clicks save button.</w:t>
+            </w:r>
+          </w:p>
+          <w:p>
+            <w:pPr>
+              <w:pStyle w:val="ListParagraph"/>
+              <w:numPr>
+                <w:ilvl w:val="0"/>
+                <w:numId w:val="29"/>
+              </w:numPr>
+              <w:ind w:firstLineChars="0"/>
+              <w:cnfStyle w:val="000000000000" w:firstRow="0" w:lastRow="0" w:firstColumn="0" w:lastColumn="0" w:oddVBand="0" w:evenVBand="0" w:oddHBand="0" w:evenHBand="0" w:firstRowFirstColumn="0" w:firstRowLastColumn="0" w:lastRowFirstColumn="0" w:lastRowLastColumn="0"/>
+            </w:pPr>
+            <w:r>
+              <w:t>Refresh Gantt Chart and schedule table.</w:t>
+            </w:r>
+            <w:bookmarkStart w:id="6" w:name="_GoBack"/>
+            <w:bookmarkEnd w:id="6"/>
           </w:p>
         </w:tc>
       </w:tr>
@@ -1937,12 +3212,11 @@
       <w:pPr>
         <w:pStyle w:val="Heading1"/>
       </w:pPr>
-      <w:bookmarkStart w:id="5" w:name="_Toc188024783"/>
       <w:r>
         <w:rPr>
           <w:rFonts w:hint="eastAsia"/>
         </w:rPr>
-        <w:t>Explore the project detail items in gantt chart left panel</w:t>
+        <w:t>Navigate to Project details</w:t>
       </w:r>
       <w:bookmarkEnd w:id="5"/>
     </w:p>
@@ -1971,7 +3245,6 @@
               <w:rPr>
                 <w:rFonts w:hint="eastAsia"/>
               </w:rPr>
-              <w:lastRenderedPageBreak/>
               <w:t>Case Name</w:t>
             </w:r>
           </w:p>
@@ -1988,13 +3261,7 @@
               <w:rPr>
                 <w:rFonts w:hint="eastAsia"/>
               </w:rPr>
-              <w:t>Explore the project detail items</w:t>
-            </w:r>
-            <w:r>
-              <w:rPr>
-                <w:rFonts w:hint="eastAsia"/>
-              </w:rPr>
-              <w:t xml:space="preserve"> in gantt chart left panel</w:t>
+              <w:t>Navigate to Project details</w:t>
             </w:r>
           </w:p>
         </w:tc>
@@ -2029,13 +3296,7 @@
               <w:rPr>
                 <w:rFonts w:hint="eastAsia"/>
               </w:rPr>
-              <w:t>00</w:t>
-            </w:r>
-            <w:r>
-              <w:rPr>
-                <w:rFonts w:hint="eastAsia"/>
-              </w:rPr>
-              <w:t>3</w:t>
+              <w:t>004</w:t>
             </w:r>
           </w:p>
         </w:tc>
@@ -2206,7 +3467,7 @@
               <w:pStyle w:val="ListParagraph"/>
               <w:numPr>
                 <w:ilvl w:val="0"/>
-                <w:numId w:val="6"/>
+                <w:numId w:val="12"/>
               </w:numPr>
               <w:ind w:firstLineChars="0"/>
               <w:cnfStyle w:val="000000000000" w:firstRow="0" w:lastRow="0" w:firstColumn="0" w:lastColumn="0" w:oddVBand="0" w:evenVBand="0" w:oddHBand="0" w:evenHBand="0" w:firstRowFirstColumn="0" w:firstRowLastColumn="0" w:lastRowFirstColumn="0" w:lastRowLastColumn="0"/>
@@ -2235,737 +3496,6 @@
               <w:pStyle w:val="ListParagraph"/>
               <w:numPr>
                 <w:ilvl w:val="0"/>
-                <w:numId w:val="6"/>
-              </w:numPr>
-              <w:ind w:firstLineChars="0"/>
-              <w:cnfStyle w:val="000000000000" w:firstRow="0" w:lastRow="0" w:firstColumn="0" w:lastColumn="0" w:oddVBand="0" w:evenVBand="0" w:oddHBand="0" w:evenHBand="0" w:firstRowFirstColumn="0" w:firstRowLastColumn="0" w:lastRowFirstColumn="0" w:lastRowLastColumn="0"/>
-            </w:pPr>
-            <w:r>
-              <w:rPr>
-                <w:rFonts w:hint="eastAsia"/>
-              </w:rPr>
-              <w:t>Item has sub items</w:t>
-            </w:r>
-          </w:p>
-        </w:tc>
-      </w:tr>
-      <w:tr>
-        <w:trPr>
-          <w:cnfStyle w:val="000000100000" w:firstRow="0" w:lastRow="0" w:firstColumn="0" w:lastColumn="0" w:oddVBand="0" w:evenVBand="0" w:oddHBand="1" w:evenHBand="0" w:firstRowFirstColumn="0" w:firstRowLastColumn="0" w:lastRowFirstColumn="0" w:lastRowLastColumn="0"/>
-        </w:trPr>
-        <w:tc>
-          <w:tcPr>
-            <w:cnfStyle w:val="001000000000" w:firstRow="0" w:lastRow="0" w:firstColumn="1" w:lastColumn="0" w:oddVBand="0" w:evenVBand="0" w:oddHBand="0" w:evenHBand="0" w:firstRowFirstColumn="0" w:firstRowLastColumn="0" w:lastRowFirstColumn="0" w:lastRowLastColumn="0"/>
-            <w:tcW w:w="2235" w:type="dxa"/>
-          </w:tcPr>
-          <w:p>
-            <w:r>
-              <w:rPr>
-                <w:rFonts w:hint="eastAsia"/>
-              </w:rPr>
-              <w:t>Trigger</w:t>
-            </w:r>
-          </w:p>
-        </w:tc>
-        <w:tc>
-          <w:tcPr>
-            <w:tcW w:w="6287" w:type="dxa"/>
-          </w:tcPr>
-          <w:p>
-            <w:pPr>
-              <w:cnfStyle w:val="000000100000" w:firstRow="0" w:lastRow="0" w:firstColumn="0" w:lastColumn="0" w:oddVBand="0" w:evenVBand="0" w:oddHBand="1" w:evenHBand="0" w:firstRowFirstColumn="0" w:firstRowLastColumn="0" w:lastRowFirstColumn="0" w:lastRowLastColumn="0"/>
-            </w:pPr>
-            <w:r>
-              <w:rPr>
-                <w:rFonts w:hint="eastAsia"/>
-              </w:rPr>
-              <w:t>C</w:t>
-            </w:r>
-            <w:r>
-              <w:rPr>
-                <w:rFonts w:hint="eastAsia"/>
-              </w:rPr>
-              <w:t>lick</w:t>
-            </w:r>
-            <w:r>
-              <w:rPr>
-                <w:rFonts w:hint="eastAsia"/>
-              </w:rPr>
-              <w:t xml:space="preserve"> a</w:t>
-            </w:r>
-            <w:r>
-              <w:rPr>
-                <w:rFonts w:hint="eastAsia"/>
-              </w:rPr>
-              <w:t xml:space="preserve"> certain item</w:t>
-            </w:r>
-            <w:r>
-              <w:t>’</w:t>
-            </w:r>
-            <w:r>
-              <w:rPr>
-                <w:rFonts w:hint="eastAsia"/>
-              </w:rPr>
-              <w:t>s</w:t>
-            </w:r>
-            <w:r>
-              <w:rPr>
-                <w:rFonts w:hint="eastAsia"/>
-              </w:rPr>
-              <w:t xml:space="preserve"> left icon</w:t>
-            </w:r>
-            <w:r>
-              <w:rPr>
-                <w:rFonts w:hint="eastAsia"/>
-              </w:rPr>
-              <w:t xml:space="preserve"> in</w:t>
-            </w:r>
-            <w:r>
-              <w:rPr>
-                <w:rFonts w:hint="eastAsia"/>
-              </w:rPr>
-              <w:t xml:space="preserve"> the left panel of</w:t>
-            </w:r>
-            <w:r>
-              <w:rPr>
-                <w:rFonts w:hint="eastAsia"/>
-              </w:rPr>
-              <w:t xml:space="preserve"> gantt chart</w:t>
-            </w:r>
-            <w:r>
-              <w:rPr>
-                <w:rFonts w:hint="eastAsia"/>
-              </w:rPr>
-              <w:t>.</w:t>
-            </w:r>
-          </w:p>
-        </w:tc>
-      </w:tr>
-      <w:tr>
-        <w:tc>
-          <w:tcPr>
-            <w:cnfStyle w:val="001000000000" w:firstRow="0" w:lastRow="0" w:firstColumn="1" w:lastColumn="0" w:oddVBand="0" w:evenVBand="0" w:oddHBand="0" w:evenHBand="0" w:firstRowFirstColumn="0" w:firstRowLastColumn="0" w:lastRowFirstColumn="0" w:lastRowLastColumn="0"/>
-            <w:tcW w:w="2235" w:type="dxa"/>
-          </w:tcPr>
-          <w:p>
-            <w:r>
-              <w:rPr>
-                <w:rFonts w:hint="eastAsia"/>
-              </w:rPr>
-              <w:t>Basic Flow</w:t>
-            </w:r>
-          </w:p>
-        </w:tc>
-        <w:tc>
-          <w:tcPr>
-            <w:tcW w:w="6287" w:type="dxa"/>
-          </w:tcPr>
-          <w:p>
-            <w:pPr>
-              <w:pStyle w:val="ListParagraph"/>
-              <w:numPr>
-                <w:ilvl w:val="0"/>
-                <w:numId w:val="5"/>
-              </w:numPr>
-              <w:ind w:firstLineChars="0"/>
-              <w:cnfStyle w:val="000000000000" w:firstRow="0" w:lastRow="0" w:firstColumn="0" w:lastColumn="0" w:oddVBand="0" w:evenVBand="0" w:oddHBand="0" w:evenHBand="0" w:firstRowFirstColumn="0" w:firstRowLastColumn="0" w:lastRowFirstColumn="0" w:lastRowLastColumn="0"/>
-            </w:pPr>
-            <w:r>
-              <w:t>T</w:t>
-            </w:r>
-            <w:r>
-              <w:rPr>
-                <w:rFonts w:hint="eastAsia"/>
-              </w:rPr>
-              <w:t>he icon of trigger item should be change to extend mode.</w:t>
-            </w:r>
-          </w:p>
-          <w:p>
-            <w:pPr>
-              <w:pStyle w:val="ListParagraph"/>
-              <w:numPr>
-                <w:ilvl w:val="0"/>
-                <w:numId w:val="5"/>
-              </w:numPr>
-              <w:ind w:firstLineChars="0"/>
-              <w:cnfStyle w:val="000000000000" w:firstRow="0" w:lastRow="0" w:firstColumn="0" w:lastColumn="0" w:oddVBand="0" w:evenVBand="0" w:oddHBand="0" w:evenHBand="0" w:firstRowFirstColumn="0" w:firstRowLastColumn="0" w:lastRowFirstColumn="0" w:lastRowLastColumn="0"/>
-            </w:pPr>
-            <w:r>
-              <w:t>S</w:t>
-            </w:r>
-            <w:r>
-              <w:rPr>
-                <w:rFonts w:hint="eastAsia"/>
-              </w:rPr>
-              <w:t>ub Item should be extended under the trigger item if exist.</w:t>
-            </w:r>
-          </w:p>
-          <w:p>
-            <w:pPr>
-              <w:pStyle w:val="ListParagraph"/>
-              <w:numPr>
-                <w:ilvl w:val="0"/>
-                <w:numId w:val="5"/>
-              </w:numPr>
-              <w:ind w:firstLineChars="0"/>
-              <w:cnfStyle w:val="000000000000" w:firstRow="0" w:lastRow="0" w:firstColumn="0" w:lastColumn="0" w:oddVBand="0" w:evenVBand="0" w:oddHBand="0" w:evenHBand="0" w:firstRowFirstColumn="0" w:firstRowLastColumn="0" w:lastRowFirstColumn="0" w:lastRowLastColumn="0"/>
-            </w:pPr>
-            <w:r>
-              <w:t>T</w:t>
-            </w:r>
-            <w:r>
-              <w:rPr>
-                <w:rFonts w:hint="eastAsia"/>
-              </w:rPr>
-              <w:t>he sub item</w:t>
-            </w:r>
-            <w:r>
-              <w:t>’</w:t>
-            </w:r>
-            <w:r>
-              <w:rPr>
-                <w:rFonts w:hint="eastAsia"/>
-              </w:rPr>
-              <w:t xml:space="preserve">s time </w:t>
-            </w:r>
-            <w:r>
-              <w:rPr>
-                <w:rFonts w:hint="eastAsia"/>
-              </w:rPr>
-              <w:t xml:space="preserve">line should be displayed in </w:t>
-            </w:r>
-            <w:r>
-              <w:rPr>
-                <w:rFonts w:hint="eastAsia"/>
-              </w:rPr>
-              <w:t>right panel.</w:t>
-            </w:r>
-          </w:p>
-        </w:tc>
-      </w:tr>
-      <w:tr>
-        <w:trPr>
-          <w:cnfStyle w:val="000000100000" w:firstRow="0" w:lastRow="0" w:firstColumn="0" w:lastColumn="0" w:oddVBand="0" w:evenVBand="0" w:oddHBand="1" w:evenHBand="0" w:firstRowFirstColumn="0" w:firstRowLastColumn="0" w:lastRowFirstColumn="0" w:lastRowLastColumn="0"/>
-        </w:trPr>
-        <w:tc>
-          <w:tcPr>
-            <w:cnfStyle w:val="001000000000" w:firstRow="0" w:lastRow="0" w:firstColumn="1" w:lastColumn="0" w:oddVBand="0" w:evenVBand="0" w:oddHBand="0" w:evenHBand="0" w:firstRowFirstColumn="0" w:firstRowLastColumn="0" w:lastRowFirstColumn="0" w:lastRowLastColumn="0"/>
-            <w:tcW w:w="2235" w:type="dxa"/>
-          </w:tcPr>
-          <w:p>
-            <w:r>
-              <w:rPr>
-                <w:rFonts w:hint="eastAsia"/>
-              </w:rPr>
-              <w:t>Alternative Flows</w:t>
-            </w:r>
-          </w:p>
-        </w:tc>
-        <w:tc>
-          <w:tcPr>
-            <w:tcW w:w="6287" w:type="dxa"/>
-          </w:tcPr>
-          <w:p>
-            <w:pPr>
-              <w:cnfStyle w:val="000000100000" w:firstRow="0" w:lastRow="0" w:firstColumn="0" w:lastColumn="0" w:oddVBand="0" w:evenVBand="0" w:oddHBand="1" w:evenHBand="0" w:firstRowFirstColumn="0" w:firstRowLastColumn="0" w:lastRowFirstColumn="0" w:lastRowLastColumn="0"/>
-            </w:pPr>
-            <w:r>
-              <w:rPr>
-                <w:rFonts w:hint="eastAsia"/>
-              </w:rPr>
-              <w:t>[Click a certain item</w:t>
-            </w:r>
-            <w:r>
-              <w:t>’</w:t>
-            </w:r>
-            <w:r>
-              <w:rPr>
-                <w:rFonts w:hint="eastAsia"/>
-              </w:rPr>
-              <w:t>s left icon while it</w:t>
-            </w:r>
-            <w:r>
-              <w:t>s sub items alreay displayed</w:t>
-            </w:r>
-            <w:r>
-              <w:rPr>
-                <w:rFonts w:hint="eastAsia"/>
-              </w:rPr>
-              <w:t>]</w:t>
-            </w:r>
-          </w:p>
-          <w:p>
-            <w:pPr>
-              <w:pStyle w:val="ListParagraph"/>
-              <w:numPr>
-                <w:ilvl w:val="0"/>
-                <w:numId w:val="10"/>
-              </w:numPr>
-              <w:ind w:firstLineChars="0"/>
-              <w:cnfStyle w:val="000000100000" w:firstRow="0" w:lastRow="0" w:firstColumn="0" w:lastColumn="0" w:oddVBand="0" w:evenVBand="0" w:oddHBand="1" w:evenHBand="0" w:firstRowFirstColumn="0" w:firstRowLastColumn="0" w:lastRowFirstColumn="0" w:lastRowLastColumn="0"/>
-            </w:pPr>
-            <w:r>
-              <w:rPr>
-                <w:rFonts w:hint="eastAsia"/>
-              </w:rPr>
-              <w:t>The icon of trigger item should be change to close mode.</w:t>
-            </w:r>
-          </w:p>
-          <w:p>
-            <w:pPr>
-              <w:pStyle w:val="ListParagraph"/>
-              <w:numPr>
-                <w:ilvl w:val="0"/>
-                <w:numId w:val="10"/>
-              </w:numPr>
-              <w:ind w:firstLineChars="0"/>
-              <w:cnfStyle w:val="000000100000" w:firstRow="0" w:lastRow="0" w:firstColumn="0" w:lastColumn="0" w:oddVBand="0" w:evenVBand="0" w:oddHBand="1" w:evenHBand="0" w:firstRowFirstColumn="0" w:firstRowLastColumn="0" w:lastRowFirstColumn="0" w:lastRowLastColumn="0"/>
-            </w:pPr>
-            <w:r>
-              <w:rPr>
-                <w:rFonts w:hint="eastAsia"/>
-              </w:rPr>
-              <w:t xml:space="preserve">Sub items should be </w:t>
-            </w:r>
-            <w:r>
-              <w:t>shrink</w:t>
-            </w:r>
-            <w:r>
-              <w:rPr>
-                <w:rFonts w:hint="eastAsia"/>
-              </w:rPr>
-              <w:t>ed.</w:t>
-            </w:r>
-          </w:p>
-          <w:p>
-            <w:pPr>
-              <w:pStyle w:val="ListParagraph"/>
-              <w:numPr>
-                <w:ilvl w:val="0"/>
-                <w:numId w:val="10"/>
-              </w:numPr>
-              <w:ind w:firstLineChars="0"/>
-              <w:cnfStyle w:val="000000100000" w:firstRow="0" w:lastRow="0" w:firstColumn="0" w:lastColumn="0" w:oddVBand="0" w:evenVBand="0" w:oddHBand="1" w:evenHBand="0" w:firstRowFirstColumn="0" w:firstRowLastColumn="0" w:lastRowFirstColumn="0" w:lastRowLastColumn="0"/>
-            </w:pPr>
-            <w:r>
-              <w:rPr>
-                <w:rFonts w:hint="eastAsia"/>
-              </w:rPr>
-              <w:t>The sub item</w:t>
-            </w:r>
-            <w:r>
-              <w:t>’</w:t>
-            </w:r>
-            <w:r>
-              <w:rPr>
-                <w:rFonts w:hint="eastAsia"/>
-              </w:rPr>
-              <w:t>s time line should be disappeared in right panel.</w:t>
-            </w:r>
-          </w:p>
-        </w:tc>
-      </w:tr>
-      <w:tr>
-        <w:tc>
-          <w:tcPr>
-            <w:cnfStyle w:val="001000000000" w:firstRow="0" w:lastRow="0" w:firstColumn="1" w:lastColumn="0" w:oddVBand="0" w:evenVBand="0" w:oddHBand="0" w:evenHBand="0" w:firstRowFirstColumn="0" w:firstRowLastColumn="0" w:lastRowFirstColumn="0" w:lastRowLastColumn="0"/>
-            <w:tcW w:w="2235" w:type="dxa"/>
-          </w:tcPr>
-          <w:p>
-            <w:r>
-              <w:rPr>
-                <w:rFonts w:hint="eastAsia"/>
-              </w:rPr>
-              <w:t>Exception Flows</w:t>
-            </w:r>
-          </w:p>
-        </w:tc>
-        <w:tc>
-          <w:tcPr>
-            <w:tcW w:w="6287" w:type="dxa"/>
-          </w:tcPr>
-          <w:p>
-            <w:pPr>
-              <w:cnfStyle w:val="000000000000" w:firstRow="0" w:lastRow="0" w:firstColumn="0" w:lastColumn="0" w:oddVBand="0" w:evenVBand="0" w:oddHBand="0" w:evenHBand="0" w:firstRowFirstColumn="0" w:firstRowLastColumn="0" w:lastRowFirstColumn="0" w:lastRowLastColumn="0"/>
-            </w:pPr>
-          </w:p>
-        </w:tc>
-      </w:tr>
-      <w:tr>
-        <w:trPr>
-          <w:cnfStyle w:val="000000100000" w:firstRow="0" w:lastRow="0" w:firstColumn="0" w:lastColumn="0" w:oddVBand="0" w:evenVBand="0" w:oddHBand="1" w:evenHBand="0" w:firstRowFirstColumn="0" w:firstRowLastColumn="0" w:lastRowFirstColumn="0" w:lastRowLastColumn="0"/>
-        </w:trPr>
-        <w:tc>
-          <w:tcPr>
-            <w:cnfStyle w:val="001000000000" w:firstRow="0" w:lastRow="0" w:firstColumn="1" w:lastColumn="0" w:oddVBand="0" w:evenVBand="0" w:oddHBand="0" w:evenHBand="0" w:firstRowFirstColumn="0" w:firstRowLastColumn="0" w:lastRowFirstColumn="0" w:lastRowLastColumn="0"/>
-            <w:tcW w:w="2235" w:type="dxa"/>
-          </w:tcPr>
-          <w:p>
-            <w:r>
-              <w:rPr>
-                <w:rFonts w:hint="eastAsia"/>
-              </w:rPr>
-              <w:t>Special Requirements</w:t>
-            </w:r>
-          </w:p>
-        </w:tc>
-        <w:tc>
-          <w:tcPr>
-            <w:tcW w:w="6287" w:type="dxa"/>
-          </w:tcPr>
-          <w:p>
-            <w:pPr>
-              <w:cnfStyle w:val="000000100000" w:firstRow="0" w:lastRow="0" w:firstColumn="0" w:lastColumn="0" w:oddVBand="0" w:evenVBand="0" w:oddHBand="1" w:evenHBand="0" w:firstRowFirstColumn="0" w:firstRowLastColumn="0" w:lastRowFirstColumn="0" w:lastRowLastColumn="0"/>
-            </w:pPr>
-          </w:p>
-        </w:tc>
-      </w:tr>
-      <w:tr>
-        <w:tc>
-          <w:tcPr>
-            <w:cnfStyle w:val="001000000000" w:firstRow="0" w:lastRow="0" w:firstColumn="1" w:lastColumn="0" w:oddVBand="0" w:evenVBand="0" w:oddHBand="0" w:evenHBand="0" w:firstRowFirstColumn="0" w:firstRowLastColumn="0" w:lastRowFirstColumn="0" w:lastRowLastColumn="0"/>
-            <w:tcW w:w="2235" w:type="dxa"/>
-          </w:tcPr>
-          <w:p>
-            <w:r>
-              <w:rPr>
-                <w:rFonts w:hint="eastAsia"/>
-              </w:rPr>
-              <w:t>Post-Condition</w:t>
-            </w:r>
-          </w:p>
-        </w:tc>
-        <w:tc>
-          <w:tcPr>
-            <w:tcW w:w="6287" w:type="dxa"/>
-          </w:tcPr>
-          <w:p>
-            <w:pPr>
-              <w:cnfStyle w:val="000000000000" w:firstRow="0" w:lastRow="0" w:firstColumn="0" w:lastColumn="0" w:oddVBand="0" w:evenVBand="0" w:oddHBand="0" w:evenHBand="0" w:firstRowFirstColumn="0" w:firstRowLastColumn="0" w:lastRowFirstColumn="0" w:lastRowLastColumn="0"/>
-            </w:pPr>
-          </w:p>
-        </w:tc>
-      </w:tr>
-      <w:tr>
-        <w:trPr>
-          <w:cnfStyle w:val="000000100000" w:firstRow="0" w:lastRow="0" w:firstColumn="0" w:lastColumn="0" w:oddVBand="0" w:evenVBand="0" w:oddHBand="1" w:evenHBand="0" w:firstRowFirstColumn="0" w:firstRowLastColumn="0" w:lastRowFirstColumn="0" w:lastRowLastColumn="0"/>
-        </w:trPr>
-        <w:tc>
-          <w:tcPr>
-            <w:cnfStyle w:val="001000000000" w:firstRow="0" w:lastRow="0" w:firstColumn="1" w:lastColumn="0" w:oddVBand="0" w:evenVBand="0" w:oddHBand="0" w:evenHBand="0" w:firstRowFirstColumn="0" w:firstRowLastColumn="0" w:lastRowFirstColumn="0" w:lastRowLastColumn="0"/>
-            <w:tcW w:w="2235" w:type="dxa"/>
-          </w:tcPr>
-          <w:p>
-            <w:r>
-              <w:rPr>
-                <w:rFonts w:hint="eastAsia"/>
-              </w:rPr>
-              <w:t>Extension</w:t>
-            </w:r>
-          </w:p>
-        </w:tc>
-        <w:tc>
-          <w:tcPr>
-            <w:tcW w:w="6287" w:type="dxa"/>
-          </w:tcPr>
-          <w:p>
-            <w:pPr>
-              <w:cnfStyle w:val="000000100000" w:firstRow="0" w:lastRow="0" w:firstColumn="0" w:lastColumn="0" w:oddVBand="0" w:evenVBand="0" w:oddHBand="1" w:evenHBand="0" w:firstRowFirstColumn="0" w:firstRowLastColumn="0" w:lastRowFirstColumn="0" w:lastRowLastColumn="0"/>
-            </w:pPr>
-          </w:p>
-        </w:tc>
-      </w:tr>
-    </w:tbl>
-    <w:p/>
-    <w:p>
-      <w:pPr>
-        <w:pStyle w:val="Heading1"/>
-      </w:pPr>
-      <w:bookmarkStart w:id="6" w:name="_Toc188024784"/>
-      <w:r>
-        <w:rPr>
-          <w:rFonts w:hint="eastAsia"/>
-        </w:rPr>
-        <w:t>Navigate to Project details</w:t>
-      </w:r>
-      <w:bookmarkEnd w:id="6"/>
-    </w:p>
-    <w:p/>
-    <w:tbl>
-      <w:tblPr>
-        <w:tblStyle w:val="MediumGrid3-Accent5"/>
-        <w:tblW w:w="0" w:type="auto"/>
-        <w:tblLook w:val="04A0" w:firstRow="1" w:lastRow="0" w:firstColumn="1" w:lastColumn="0" w:noHBand="0" w:noVBand="1"/>
-      </w:tblPr>
-      <w:tblGrid>
-        <w:gridCol w:w="2235"/>
-        <w:gridCol w:w="6287"/>
-      </w:tblGrid>
-      <w:tr>
-        <w:trPr>
-          <w:cnfStyle w:val="100000000000" w:firstRow="1" w:lastRow="0" w:firstColumn="0" w:lastColumn="0" w:oddVBand="0" w:evenVBand="0" w:oddHBand="0" w:evenHBand="0" w:firstRowFirstColumn="0" w:firstRowLastColumn="0" w:lastRowFirstColumn="0" w:lastRowLastColumn="0"/>
-        </w:trPr>
-        <w:tc>
-          <w:tcPr>
-            <w:cnfStyle w:val="001000000000" w:firstRow="0" w:lastRow="0" w:firstColumn="1" w:lastColumn="0" w:oddVBand="0" w:evenVBand="0" w:oddHBand="0" w:evenHBand="0" w:firstRowFirstColumn="0" w:firstRowLastColumn="0" w:lastRowFirstColumn="0" w:lastRowLastColumn="0"/>
-            <w:tcW w:w="2235" w:type="dxa"/>
-          </w:tcPr>
-          <w:p>
-            <w:r>
-              <w:rPr>
-                <w:rFonts w:hint="eastAsia"/>
-              </w:rPr>
-              <w:t>Case Name</w:t>
-            </w:r>
-          </w:p>
-        </w:tc>
-        <w:tc>
-          <w:tcPr>
-            <w:tcW w:w="6287" w:type="dxa"/>
-          </w:tcPr>
-          <w:p>
-            <w:pPr>
-              <w:cnfStyle w:val="100000000000" w:firstRow="1" w:lastRow="0" w:firstColumn="0" w:lastColumn="0" w:oddVBand="0" w:evenVBand="0" w:oddHBand="0" w:evenHBand="0" w:firstRowFirstColumn="0" w:firstRowLastColumn="0" w:lastRowFirstColumn="0" w:lastRowLastColumn="0"/>
-            </w:pPr>
-            <w:r>
-              <w:rPr>
-                <w:rFonts w:hint="eastAsia"/>
-              </w:rPr>
-              <w:t>Navigate to Project details</w:t>
-            </w:r>
-          </w:p>
-        </w:tc>
-      </w:tr>
-      <w:tr>
-        <w:trPr>
-          <w:cnfStyle w:val="000000100000" w:firstRow="0" w:lastRow="0" w:firstColumn="0" w:lastColumn="0" w:oddVBand="0" w:evenVBand="0" w:oddHBand="1" w:evenHBand="0" w:firstRowFirstColumn="0" w:firstRowLastColumn="0" w:lastRowFirstColumn="0" w:lastRowLastColumn="0"/>
-        </w:trPr>
-        <w:tc>
-          <w:tcPr>
-            <w:cnfStyle w:val="001000000000" w:firstRow="0" w:lastRow="0" w:firstColumn="1" w:lastColumn="0" w:oddVBand="0" w:evenVBand="0" w:oddHBand="0" w:evenHBand="0" w:firstRowFirstColumn="0" w:firstRowLastColumn="0" w:lastRowFirstColumn="0" w:lastRowLastColumn="0"/>
-            <w:tcW w:w="2235" w:type="dxa"/>
-          </w:tcPr>
-          <w:p>
-            <w:r>
-              <w:rPr>
-                <w:rFonts w:hint="eastAsia"/>
-              </w:rPr>
-              <w:t>Case No</w:t>
-            </w:r>
-          </w:p>
-        </w:tc>
-        <w:tc>
-          <w:tcPr>
-            <w:tcW w:w="6287" w:type="dxa"/>
-          </w:tcPr>
-          <w:p>
-            <w:pPr>
-              <w:cnfStyle w:val="000000100000" w:firstRow="0" w:lastRow="0" w:firstColumn="0" w:lastColumn="0" w:oddVBand="0" w:evenVBand="0" w:oddHBand="1" w:evenHBand="0" w:firstRowFirstColumn="0" w:firstRowLastColumn="0" w:lastRowFirstColumn="0" w:lastRowLastColumn="0"/>
-            </w:pPr>
-            <w:r>
-              <w:rPr>
-                <w:rFonts w:hint="eastAsia"/>
-              </w:rPr>
-              <w:t>004</w:t>
-            </w:r>
-          </w:p>
-        </w:tc>
-      </w:tr>
-      <w:tr>
-        <w:tc>
-          <w:tcPr>
-            <w:cnfStyle w:val="001000000000" w:firstRow="0" w:lastRow="0" w:firstColumn="1" w:lastColumn="0" w:oddVBand="0" w:evenVBand="0" w:oddHBand="0" w:evenHBand="0" w:firstRowFirstColumn="0" w:firstRowLastColumn="0" w:lastRowFirstColumn="0" w:lastRowLastColumn="0"/>
-            <w:tcW w:w="2235" w:type="dxa"/>
-          </w:tcPr>
-          <w:p>
-            <w:r>
-              <w:rPr>
-                <w:rFonts w:hint="eastAsia"/>
-              </w:rPr>
-              <w:t>Case Version</w:t>
-            </w:r>
-          </w:p>
-        </w:tc>
-        <w:tc>
-          <w:tcPr>
-            <w:tcW w:w="6287" w:type="dxa"/>
-          </w:tcPr>
-          <w:p>
-            <w:pPr>
-              <w:cnfStyle w:val="000000000000" w:firstRow="0" w:lastRow="0" w:firstColumn="0" w:lastColumn="0" w:oddVBand="0" w:evenVBand="0" w:oddHBand="0" w:evenHBand="0" w:firstRowFirstColumn="0" w:firstRowLastColumn="0" w:lastRowFirstColumn="0" w:lastRowLastColumn="0"/>
-            </w:pPr>
-            <w:r>
-              <w:rPr>
-                <w:rFonts w:hint="eastAsia"/>
-              </w:rPr>
-              <w:t>1</w:t>
-            </w:r>
-          </w:p>
-        </w:tc>
-      </w:tr>
-      <w:tr>
-        <w:trPr>
-          <w:cnfStyle w:val="000000100000" w:firstRow="0" w:lastRow="0" w:firstColumn="0" w:lastColumn="0" w:oddVBand="0" w:evenVBand="0" w:oddHBand="1" w:evenHBand="0" w:firstRowFirstColumn="0" w:firstRowLastColumn="0" w:lastRowFirstColumn="0" w:lastRowLastColumn="0"/>
-        </w:trPr>
-        <w:tc>
-          <w:tcPr>
-            <w:cnfStyle w:val="001000000000" w:firstRow="0" w:lastRow="0" w:firstColumn="1" w:lastColumn="0" w:oddVBand="0" w:evenVBand="0" w:oddHBand="0" w:evenHBand="0" w:firstRowFirstColumn="0" w:firstRowLastColumn="0" w:lastRowFirstColumn="0" w:lastRowLastColumn="0"/>
-            <w:tcW w:w="2235" w:type="dxa"/>
-          </w:tcPr>
-          <w:p>
-            <w:r>
-              <w:rPr>
-                <w:rFonts w:hint="eastAsia"/>
-              </w:rPr>
-              <w:t>Scope</w:t>
-            </w:r>
-          </w:p>
-        </w:tc>
-        <w:tc>
-          <w:tcPr>
-            <w:tcW w:w="6287" w:type="dxa"/>
-          </w:tcPr>
-          <w:p>
-            <w:pPr>
-              <w:cnfStyle w:val="000000100000" w:firstRow="0" w:lastRow="0" w:firstColumn="0" w:lastColumn="0" w:oddVBand="0" w:evenVBand="0" w:oddHBand="1" w:evenHBand="0" w:firstRowFirstColumn="0" w:firstRowLastColumn="0" w:lastRowFirstColumn="0" w:lastRowLastColumn="0"/>
-              <w:rPr>
-                <w:b/>
-                <w:i/>
-              </w:rPr>
-            </w:pPr>
-            <w:r>
-              <w:rPr>
-                <w:rFonts w:hint="eastAsia"/>
-                <w:b/>
-                <w:i/>
-              </w:rPr>
-              <w:t>Project Overview</w:t>
-            </w:r>
-          </w:p>
-        </w:tc>
-      </w:tr>
-      <w:tr>
-        <w:tc>
-          <w:tcPr>
-            <w:cnfStyle w:val="001000000000" w:firstRow="0" w:lastRow="0" w:firstColumn="1" w:lastColumn="0" w:oddVBand="0" w:evenVBand="0" w:oddHBand="0" w:evenHBand="0" w:firstRowFirstColumn="0" w:firstRowLastColumn="0" w:lastRowFirstColumn="0" w:lastRowLastColumn="0"/>
-            <w:tcW w:w="2235" w:type="dxa"/>
-          </w:tcPr>
-          <w:p>
-            <w:r>
-              <w:rPr>
-                <w:rFonts w:hint="eastAsia"/>
-              </w:rPr>
-              <w:t>Priority</w:t>
-            </w:r>
-          </w:p>
-        </w:tc>
-        <w:tc>
-          <w:tcPr>
-            <w:tcW w:w="6287" w:type="dxa"/>
-          </w:tcPr>
-          <w:p>
-            <w:pPr>
-              <w:cnfStyle w:val="000000000000" w:firstRow="0" w:lastRow="0" w:firstColumn="0" w:lastColumn="0" w:oddVBand="0" w:evenVBand="0" w:oddHBand="0" w:evenHBand="0" w:firstRowFirstColumn="0" w:firstRowLastColumn="0" w:lastRowFirstColumn="0" w:lastRowLastColumn="0"/>
-            </w:pPr>
-            <w:r>
-              <w:rPr>
-                <w:rFonts w:hint="eastAsia"/>
-                <w:b/>
-                <w:i/>
-              </w:rPr>
-              <w:t>High</w:t>
-            </w:r>
-          </w:p>
-        </w:tc>
-      </w:tr>
-      <w:tr>
-        <w:trPr>
-          <w:cnfStyle w:val="000000100000" w:firstRow="0" w:lastRow="0" w:firstColumn="0" w:lastColumn="0" w:oddVBand="0" w:evenVBand="0" w:oddHBand="1" w:evenHBand="0" w:firstRowFirstColumn="0" w:firstRowLastColumn="0" w:lastRowFirstColumn="0" w:lastRowLastColumn="0"/>
-        </w:trPr>
-        <w:tc>
-          <w:tcPr>
-            <w:cnfStyle w:val="001000000000" w:firstRow="0" w:lastRow="0" w:firstColumn="1" w:lastColumn="0" w:oddVBand="0" w:evenVBand="0" w:oddHBand="0" w:evenHBand="0" w:firstRowFirstColumn="0" w:firstRowLastColumn="0" w:lastRowFirstColumn="0" w:lastRowLastColumn="0"/>
-            <w:tcW w:w="2235" w:type="dxa"/>
-          </w:tcPr>
-          <w:p>
-            <w:r>
-              <w:rPr>
-                <w:rFonts w:hint="eastAsia"/>
-              </w:rPr>
-              <w:t>Actor</w:t>
-            </w:r>
-          </w:p>
-        </w:tc>
-        <w:tc>
-          <w:tcPr>
-            <w:tcW w:w="6287" w:type="dxa"/>
-          </w:tcPr>
-          <w:p>
-            <w:pPr>
-              <w:cnfStyle w:val="000000100000" w:firstRow="0" w:lastRow="0" w:firstColumn="0" w:lastColumn="0" w:oddVBand="0" w:evenVBand="0" w:oddHBand="1" w:evenHBand="0" w:firstRowFirstColumn="0" w:firstRowLastColumn="0" w:lastRowFirstColumn="0" w:lastRowLastColumn="0"/>
-            </w:pPr>
-            <w:r>
-              <w:rPr>
-                <w:rFonts w:hint="eastAsia"/>
-              </w:rPr>
-              <w:t>Customer Lv1,Supplier Lv1,Super Admin,Admin,Mgr Lv1,Mgr Lv2,Staff</w:t>
-            </w:r>
-          </w:p>
-        </w:tc>
-      </w:tr>
-      <w:tr>
-        <w:tc>
-          <w:tcPr>
-            <w:cnfStyle w:val="001000000000" w:firstRow="0" w:lastRow="0" w:firstColumn="1" w:lastColumn="0" w:oddVBand="0" w:evenVBand="0" w:oddHBand="0" w:evenHBand="0" w:firstRowFirstColumn="0" w:firstRowLastColumn="0" w:lastRowFirstColumn="0" w:lastRowLastColumn="0"/>
-            <w:tcW w:w="2235" w:type="dxa"/>
-          </w:tcPr>
-          <w:p>
-            <w:r>
-              <w:rPr>
-                <w:rFonts w:hint="eastAsia"/>
-              </w:rPr>
-              <w:t>Pre-Condition</w:t>
-            </w:r>
-          </w:p>
-        </w:tc>
-        <w:tc>
-          <w:tcPr>
-            <w:tcW w:w="6287" w:type="dxa"/>
-          </w:tcPr>
-          <w:p>
-            <w:pPr>
-              <w:pStyle w:val="ListParagraph"/>
-              <w:numPr>
-                <w:ilvl w:val="0"/>
-                <w:numId w:val="12"/>
-              </w:numPr>
-              <w:ind w:firstLineChars="0"/>
-              <w:cnfStyle w:val="000000000000" w:firstRow="0" w:lastRow="0" w:firstColumn="0" w:lastColumn="0" w:oddVBand="0" w:evenVBand="0" w:oddHBand="0" w:evenHBand="0" w:firstRowFirstColumn="0" w:firstRowLastColumn="0" w:lastRowFirstColumn="0" w:lastRowLastColumn="0"/>
-            </w:pPr>
-            <w:r>
-              <w:t>C</w:t>
-            </w:r>
-            <w:r>
-              <w:rPr>
-                <w:rFonts w:hint="eastAsia"/>
-              </w:rPr>
-              <w:t>ase No:</w:t>
-            </w:r>
-            <w:hyperlink w:anchor="_View_project_status" w:history="1">
-              <w:r>
-                <w:rPr>
-                  <w:rStyle w:val="Hyperlink"/>
-                  <w:rFonts w:hint="eastAsia"/>
-                </w:rPr>
-                <w:t>001</w:t>
-              </w:r>
-            </w:hyperlink>
-          </w:p>
-          <w:p>
-            <w:pPr>
-              <w:pStyle w:val="ListParagraph"/>
-              <w:numPr>
-                <w:ilvl w:val="0"/>
                 <w:numId w:val="12"/>
               </w:numPr>
               <w:ind w:firstLineChars="0"/>
@@ -3197,7 +3727,6 @@
         <w:rPr>
           <w:rFonts w:hint="eastAsia"/>
         </w:rPr>
-        <w:lastRenderedPageBreak/>
         <w:t>Navigate to task details</w:t>
       </w:r>
       <w:bookmarkEnd w:id="7"/>
@@ -4243,7 +4772,6 @@
               <w:rPr>
                 <w:rFonts w:hint="eastAsia"/>
               </w:rPr>
-              <w:lastRenderedPageBreak/>
               <w:t>Post-Condition</w:t>
             </w:r>
           </w:p>
@@ -4716,6 +5244,7 @@
               <w:cnfStyle w:val="000000000000" w:firstRow="0" w:lastRow="0" w:firstColumn="0" w:lastColumn="0" w:oddVBand="0" w:evenVBand="0" w:oddHBand="0" w:evenHBand="0" w:firstRowFirstColumn="0" w:firstRowLastColumn="0" w:lastRowFirstColumn="0" w:lastRowLastColumn="0"/>
             </w:pPr>
             <w:r>
+              <w:lastRenderedPageBreak/>
               <w:t>User picks</w:t>
             </w:r>
             <w:r>
@@ -4778,6 +5307,7 @@
               <w:rPr>
                 <w:rFonts w:hint="eastAsia"/>
               </w:rPr>
+              <w:lastRenderedPageBreak/>
               <w:t>Alternative Flows</w:t>
             </w:r>
           </w:p>
@@ -5052,6 +5582,95 @@
 <file path=word/numbering.xml><?xml version="1.0" encoding="utf-8"?>
 <w:numbering xmlns:wpc="http://schemas.microsoft.com/office/word/2010/wordprocessingCanvas" xmlns:mo="http://schemas.microsoft.com/office/mac/office/2008/main" xmlns:mc="http://schemas.openxmlformats.org/markup-compatibility/2006" xmlns:mv="urn:schemas-microsoft-com:mac:vml" xmlns:o="urn:schemas-microsoft-com:office:office" xmlns:r="http://schemas.openxmlformats.org/officeDocument/2006/relationships" xmlns:m="http://schemas.openxmlformats.org/officeDocument/2006/math" xmlns:v="urn:schemas-microsoft-com:vml" xmlns:wp14="http://schemas.microsoft.com/office/word/2010/wordprocessingDrawing" xmlns:wp="http://schemas.openxmlformats.org/drawingml/2006/wordprocessingDrawing" xmlns:w10="urn:schemas-microsoft-com:office:word" xmlns:w="http://schemas.openxmlformats.org/wordprocessingml/2006/main" xmlns:w14="http://schemas.microsoft.com/office/word/2010/wordml" xmlns:wpg="http://schemas.microsoft.com/office/word/2010/wordprocessingGroup" xmlns:wpi="http://schemas.microsoft.com/office/word/2010/wordprocessingInk" xmlns:wne="http://schemas.microsoft.com/office/word/2006/wordml" xmlns:wps="http://schemas.microsoft.com/office/word/2010/wordprocessingShape" mc:Ignorable="w14 wp14">
   <w:abstractNum w:abstractNumId="0">
+    <w:nsid w:val="007E0234"/>
+    <w:multiLevelType w:val="multilevel"/>
+    <w:tmpl w:val="AFB893F0"/>
+    <w:lvl w:ilvl="0">
+      <w:start w:val="1"/>
+      <w:numFmt w:val="decimal"/>
+      <w:lvlText w:val="%1."/>
+      <w:lvlJc w:val="left"/>
+      <w:pPr>
+        <w:ind w:left="360" w:hanging="360"/>
+      </w:pPr>
+      <w:rPr>
+        <w:rFonts w:hint="default"/>
+      </w:rPr>
+    </w:lvl>
+    <w:lvl w:ilvl="1">
+      <w:start w:val="1"/>
+      <w:numFmt w:val="lowerLetter"/>
+      <w:lvlText w:val="%2)"/>
+      <w:lvlJc w:val="left"/>
+      <w:pPr>
+        <w:ind w:left="840" w:hanging="420"/>
+      </w:pPr>
+    </w:lvl>
+    <w:lvl w:ilvl="2">
+      <w:start w:val="1"/>
+      <w:numFmt w:val="lowerRoman"/>
+      <w:lvlText w:val="%3."/>
+      <w:lvlJc w:val="right"/>
+      <w:pPr>
+        <w:ind w:left="1260" w:hanging="420"/>
+      </w:pPr>
+    </w:lvl>
+    <w:lvl w:ilvl="3">
+      <w:start w:val="1"/>
+      <w:numFmt w:val="decimal"/>
+      <w:lvlText w:val="%4."/>
+      <w:lvlJc w:val="left"/>
+      <w:pPr>
+        <w:ind w:left="1680" w:hanging="420"/>
+      </w:pPr>
+    </w:lvl>
+    <w:lvl w:ilvl="4">
+      <w:start w:val="1"/>
+      <w:numFmt w:val="lowerLetter"/>
+      <w:lvlText w:val="%5)"/>
+      <w:lvlJc w:val="left"/>
+      <w:pPr>
+        <w:ind w:left="2100" w:hanging="420"/>
+      </w:pPr>
+    </w:lvl>
+    <w:lvl w:ilvl="5">
+      <w:start w:val="1"/>
+      <w:numFmt w:val="lowerRoman"/>
+      <w:lvlText w:val="%6."/>
+      <w:lvlJc w:val="right"/>
+      <w:pPr>
+        <w:ind w:left="2520" w:hanging="420"/>
+      </w:pPr>
+    </w:lvl>
+    <w:lvl w:ilvl="6">
+      <w:start w:val="1"/>
+      <w:numFmt w:val="decimal"/>
+      <w:lvlText w:val="%7."/>
+      <w:lvlJc w:val="left"/>
+      <w:pPr>
+        <w:ind w:left="2940" w:hanging="420"/>
+      </w:pPr>
+    </w:lvl>
+    <w:lvl w:ilvl="7">
+      <w:start w:val="1"/>
+      <w:numFmt w:val="lowerLetter"/>
+      <w:lvlText w:val="%8)"/>
+      <w:lvlJc w:val="left"/>
+      <w:pPr>
+        <w:ind w:left="3360" w:hanging="420"/>
+      </w:pPr>
+    </w:lvl>
+    <w:lvl w:ilvl="8">
+      <w:start w:val="1"/>
+      <w:numFmt w:val="lowerRoman"/>
+      <w:lvlText w:val="%9."/>
+      <w:lvlJc w:val="right"/>
+      <w:pPr>
+        <w:ind w:left="3780" w:hanging="420"/>
+      </w:pPr>
+    </w:lvl>
+  </w:abstractNum>
+  <w:abstractNum w:abstractNumId="1">
     <w:nsid w:val="0ED3702F"/>
     <w:multiLevelType w:val="hybridMultilevel"/>
     <w:tmpl w:val="26E6BB26"/>
@@ -5140,7 +5759,7 @@
       </w:pPr>
     </w:lvl>
   </w:abstractNum>
-  <w:abstractNum w:abstractNumId="1">
+  <w:abstractNum w:abstractNumId="2">
     <w:nsid w:val="12D057A0"/>
     <w:multiLevelType w:val="hybridMultilevel"/>
     <w:tmpl w:val="07D6096C"/>
@@ -5229,7 +5848,7 @@
       </w:pPr>
     </w:lvl>
   </w:abstractNum>
-  <w:abstractNum w:abstractNumId="2">
+  <w:abstractNum w:abstractNumId="3">
     <w:nsid w:val="14913216"/>
     <w:multiLevelType w:val="hybridMultilevel"/>
     <w:tmpl w:val="ED02E7D4"/>
@@ -5318,7 +5937,7 @@
       </w:pPr>
     </w:lvl>
   </w:abstractNum>
-  <w:abstractNum w:abstractNumId="3">
+  <w:abstractNum w:abstractNumId="4">
     <w:nsid w:val="18966B6D"/>
     <w:multiLevelType w:val="hybridMultilevel"/>
     <w:tmpl w:val="9F10B7CC"/>
@@ -5407,7 +6026,7 @@
       </w:pPr>
     </w:lvl>
   </w:abstractNum>
-  <w:abstractNum w:abstractNumId="4">
+  <w:abstractNum w:abstractNumId="5">
     <w:nsid w:val="1DAE5804"/>
     <w:multiLevelType w:val="hybridMultilevel"/>
     <w:tmpl w:val="846A3998"/>
@@ -5496,7 +6115,7 @@
       </w:pPr>
     </w:lvl>
   </w:abstractNum>
-  <w:abstractNum w:abstractNumId="5">
+  <w:abstractNum w:abstractNumId="6">
     <w:nsid w:val="1DF507FC"/>
     <w:multiLevelType w:val="hybridMultilevel"/>
     <w:tmpl w:val="A63E0826"/>
@@ -5585,7 +6204,96 @@
       </w:pPr>
     </w:lvl>
   </w:abstractNum>
-  <w:abstractNum w:abstractNumId="6">
+  <w:abstractNum w:abstractNumId="7">
+    <w:nsid w:val="255B5759"/>
+    <w:multiLevelType w:val="hybridMultilevel"/>
+    <w:tmpl w:val="4EE4FD4E"/>
+    <w:lvl w:ilvl="0" w:tplc="D3641B08">
+      <w:start w:val="1"/>
+      <w:numFmt w:val="decimal"/>
+      <w:lvlText w:val="%1."/>
+      <w:lvlJc w:val="left"/>
+      <w:pPr>
+        <w:ind w:left="360" w:hanging="360"/>
+      </w:pPr>
+      <w:rPr>
+        <w:rFonts w:hint="default"/>
+      </w:rPr>
+    </w:lvl>
+    <w:lvl w:ilvl="1" w:tplc="04090019" w:tentative="1">
+      <w:start w:val="1"/>
+      <w:numFmt w:val="lowerLetter"/>
+      <w:lvlText w:val="%2."/>
+      <w:lvlJc w:val="left"/>
+      <w:pPr>
+        <w:ind w:left="1440" w:hanging="360"/>
+      </w:pPr>
+    </w:lvl>
+    <w:lvl w:ilvl="2" w:tplc="0409001B" w:tentative="1">
+      <w:start w:val="1"/>
+      <w:numFmt w:val="lowerRoman"/>
+      <w:lvlText w:val="%3."/>
+      <w:lvlJc w:val="right"/>
+      <w:pPr>
+        <w:ind w:left="2160" w:hanging="180"/>
+      </w:pPr>
+    </w:lvl>
+    <w:lvl w:ilvl="3" w:tplc="0409000F" w:tentative="1">
+      <w:start w:val="1"/>
+      <w:numFmt w:val="decimal"/>
+      <w:lvlText w:val="%4."/>
+      <w:lvlJc w:val="left"/>
+      <w:pPr>
+        <w:ind w:left="2880" w:hanging="360"/>
+      </w:pPr>
+    </w:lvl>
+    <w:lvl w:ilvl="4" w:tplc="04090019" w:tentative="1">
+      <w:start w:val="1"/>
+      <w:numFmt w:val="lowerLetter"/>
+      <w:lvlText w:val="%5."/>
+      <w:lvlJc w:val="left"/>
+      <w:pPr>
+        <w:ind w:left="3600" w:hanging="360"/>
+      </w:pPr>
+    </w:lvl>
+    <w:lvl w:ilvl="5" w:tplc="0409001B" w:tentative="1">
+      <w:start w:val="1"/>
+      <w:numFmt w:val="lowerRoman"/>
+      <w:lvlText w:val="%6."/>
+      <w:lvlJc w:val="right"/>
+      <w:pPr>
+        <w:ind w:left="4320" w:hanging="180"/>
+      </w:pPr>
+    </w:lvl>
+    <w:lvl w:ilvl="6" w:tplc="0409000F" w:tentative="1">
+      <w:start w:val="1"/>
+      <w:numFmt w:val="decimal"/>
+      <w:lvlText w:val="%7."/>
+      <w:lvlJc w:val="left"/>
+      <w:pPr>
+        <w:ind w:left="5040" w:hanging="360"/>
+      </w:pPr>
+    </w:lvl>
+    <w:lvl w:ilvl="7" w:tplc="04090019" w:tentative="1">
+      <w:start w:val="1"/>
+      <w:numFmt w:val="lowerLetter"/>
+      <w:lvlText w:val="%8."/>
+      <w:lvlJc w:val="left"/>
+      <w:pPr>
+        <w:ind w:left="5760" w:hanging="360"/>
+      </w:pPr>
+    </w:lvl>
+    <w:lvl w:ilvl="8" w:tplc="0409001B" w:tentative="1">
+      <w:start w:val="1"/>
+      <w:numFmt w:val="lowerRoman"/>
+      <w:lvlText w:val="%9."/>
+      <w:lvlJc w:val="right"/>
+      <w:pPr>
+        <w:ind w:left="6480" w:hanging="180"/>
+      </w:pPr>
+    </w:lvl>
+  </w:abstractNum>
+  <w:abstractNum w:abstractNumId="8">
     <w:nsid w:val="2B616848"/>
     <w:multiLevelType w:val="hybridMultilevel"/>
     <w:tmpl w:val="6986C7E4"/>
@@ -5674,7 +6382,96 @@
       </w:pPr>
     </w:lvl>
   </w:abstractNum>
-  <w:abstractNum w:abstractNumId="7">
+  <w:abstractNum w:abstractNumId="9">
+    <w:nsid w:val="2C817E32"/>
+    <w:multiLevelType w:val="multilevel"/>
+    <w:tmpl w:val="846A3998"/>
+    <w:lvl w:ilvl="0">
+      <w:start w:val="1"/>
+      <w:numFmt w:val="decimal"/>
+      <w:lvlText w:val="%1."/>
+      <w:lvlJc w:val="left"/>
+      <w:pPr>
+        <w:ind w:left="360" w:hanging="360"/>
+      </w:pPr>
+      <w:rPr>
+        <w:rFonts w:hint="default"/>
+      </w:rPr>
+    </w:lvl>
+    <w:lvl w:ilvl="1">
+      <w:start w:val="1"/>
+      <w:numFmt w:val="lowerLetter"/>
+      <w:lvlText w:val="%2)"/>
+      <w:lvlJc w:val="left"/>
+      <w:pPr>
+        <w:ind w:left="840" w:hanging="420"/>
+      </w:pPr>
+    </w:lvl>
+    <w:lvl w:ilvl="2">
+      <w:start w:val="1"/>
+      <w:numFmt w:val="lowerRoman"/>
+      <w:lvlText w:val="%3."/>
+      <w:lvlJc w:val="right"/>
+      <w:pPr>
+        <w:ind w:left="1260" w:hanging="420"/>
+      </w:pPr>
+    </w:lvl>
+    <w:lvl w:ilvl="3">
+      <w:start w:val="1"/>
+      <w:numFmt w:val="decimal"/>
+      <w:lvlText w:val="%4."/>
+      <w:lvlJc w:val="left"/>
+      <w:pPr>
+        <w:ind w:left="1680" w:hanging="420"/>
+      </w:pPr>
+    </w:lvl>
+    <w:lvl w:ilvl="4">
+      <w:start w:val="1"/>
+      <w:numFmt w:val="lowerLetter"/>
+      <w:lvlText w:val="%5)"/>
+      <w:lvlJc w:val="left"/>
+      <w:pPr>
+        <w:ind w:left="2100" w:hanging="420"/>
+      </w:pPr>
+    </w:lvl>
+    <w:lvl w:ilvl="5">
+      <w:start w:val="1"/>
+      <w:numFmt w:val="lowerRoman"/>
+      <w:lvlText w:val="%6."/>
+      <w:lvlJc w:val="right"/>
+      <w:pPr>
+        <w:ind w:left="2520" w:hanging="420"/>
+      </w:pPr>
+    </w:lvl>
+    <w:lvl w:ilvl="6">
+      <w:start w:val="1"/>
+      <w:numFmt w:val="decimal"/>
+      <w:lvlText w:val="%7."/>
+      <w:lvlJc w:val="left"/>
+      <w:pPr>
+        <w:ind w:left="2940" w:hanging="420"/>
+      </w:pPr>
+    </w:lvl>
+    <w:lvl w:ilvl="7">
+      <w:start w:val="1"/>
+      <w:numFmt w:val="lowerLetter"/>
+      <w:lvlText w:val="%8)"/>
+      <w:lvlJc w:val="left"/>
+      <w:pPr>
+        <w:ind w:left="3360" w:hanging="420"/>
+      </w:pPr>
+    </w:lvl>
+    <w:lvl w:ilvl="8">
+      <w:start w:val="1"/>
+      <w:numFmt w:val="lowerRoman"/>
+      <w:lvlText w:val="%9."/>
+      <w:lvlJc w:val="right"/>
+      <w:pPr>
+        <w:ind w:left="3780" w:hanging="420"/>
+      </w:pPr>
+    </w:lvl>
+  </w:abstractNum>
+  <w:abstractNum w:abstractNumId="10">
     <w:nsid w:val="2E4C68B3"/>
     <w:multiLevelType w:val="hybridMultilevel"/>
     <w:tmpl w:val="6E82DD2A"/>
@@ -5763,7 +6560,7 @@
       </w:pPr>
     </w:lvl>
   </w:abstractNum>
-  <w:abstractNum w:abstractNumId="8">
+  <w:abstractNum w:abstractNumId="11">
     <w:nsid w:val="30D76966"/>
     <w:multiLevelType w:val="multilevel"/>
     <w:tmpl w:val="ED02E7D4"/>
@@ -5852,7 +6649,7 @@
       </w:pPr>
     </w:lvl>
   </w:abstractNum>
-  <w:abstractNum w:abstractNumId="9">
+  <w:abstractNum w:abstractNumId="12">
     <w:nsid w:val="30E21D2E"/>
     <w:multiLevelType w:val="hybridMultilevel"/>
     <w:tmpl w:val="6C7653A4"/>
@@ -5941,7 +6738,7 @@
       </w:pPr>
     </w:lvl>
   </w:abstractNum>
-  <w:abstractNum w:abstractNumId="10">
+  <w:abstractNum w:abstractNumId="13">
     <w:nsid w:val="3477006D"/>
     <w:multiLevelType w:val="hybridMultilevel"/>
     <w:tmpl w:val="26B2F988"/>
@@ -6030,7 +6827,7 @@
       </w:pPr>
     </w:lvl>
   </w:abstractNum>
-  <w:abstractNum w:abstractNumId="11">
+  <w:abstractNum w:abstractNumId="14">
     <w:nsid w:val="35B05491"/>
     <w:multiLevelType w:val="hybridMultilevel"/>
     <w:tmpl w:val="29A4F1CA"/>
@@ -6119,7 +6916,7 @@
       </w:pPr>
     </w:lvl>
   </w:abstractNum>
-  <w:abstractNum w:abstractNumId="12">
+  <w:abstractNum w:abstractNumId="15">
     <w:nsid w:val="3D302264"/>
     <w:multiLevelType w:val="multilevel"/>
     <w:tmpl w:val="6C7653A4"/>
@@ -6208,7 +7005,96 @@
       </w:pPr>
     </w:lvl>
   </w:abstractNum>
-  <w:abstractNum w:abstractNumId="13">
+  <w:abstractNum w:abstractNumId="16">
+    <w:nsid w:val="3EC07B2C"/>
+    <w:multiLevelType w:val="hybridMultilevel"/>
+    <w:tmpl w:val="32A0A978"/>
+    <w:lvl w:ilvl="0" w:tplc="F692E00C">
+      <w:start w:val="1"/>
+      <w:numFmt w:val="decimal"/>
+      <w:lvlText w:val="%1."/>
+      <w:lvlJc w:val="left"/>
+      <w:pPr>
+        <w:ind w:left="360" w:hanging="360"/>
+      </w:pPr>
+      <w:rPr>
+        <w:rFonts w:hint="default"/>
+      </w:rPr>
+    </w:lvl>
+    <w:lvl w:ilvl="1" w:tplc="04090019" w:tentative="1">
+      <w:start w:val="1"/>
+      <w:numFmt w:val="lowerLetter"/>
+      <w:lvlText w:val="%2."/>
+      <w:lvlJc w:val="left"/>
+      <w:pPr>
+        <w:ind w:left="1440" w:hanging="360"/>
+      </w:pPr>
+    </w:lvl>
+    <w:lvl w:ilvl="2" w:tplc="0409001B" w:tentative="1">
+      <w:start w:val="1"/>
+      <w:numFmt w:val="lowerRoman"/>
+      <w:lvlText w:val="%3."/>
+      <w:lvlJc w:val="right"/>
+      <w:pPr>
+        <w:ind w:left="2160" w:hanging="180"/>
+      </w:pPr>
+    </w:lvl>
+    <w:lvl w:ilvl="3" w:tplc="0409000F" w:tentative="1">
+      <w:start w:val="1"/>
+      <w:numFmt w:val="decimal"/>
+      <w:lvlText w:val="%4."/>
+      <w:lvlJc w:val="left"/>
+      <w:pPr>
+        <w:ind w:left="2880" w:hanging="360"/>
+      </w:pPr>
+    </w:lvl>
+    <w:lvl w:ilvl="4" w:tplc="04090019" w:tentative="1">
+      <w:start w:val="1"/>
+      <w:numFmt w:val="lowerLetter"/>
+      <w:lvlText w:val="%5."/>
+      <w:lvlJc w:val="left"/>
+      <w:pPr>
+        <w:ind w:left="3600" w:hanging="360"/>
+      </w:pPr>
+    </w:lvl>
+    <w:lvl w:ilvl="5" w:tplc="0409001B" w:tentative="1">
+      <w:start w:val="1"/>
+      <w:numFmt w:val="lowerRoman"/>
+      <w:lvlText w:val="%6."/>
+      <w:lvlJc w:val="right"/>
+      <w:pPr>
+        <w:ind w:left="4320" w:hanging="180"/>
+      </w:pPr>
+    </w:lvl>
+    <w:lvl w:ilvl="6" w:tplc="0409000F" w:tentative="1">
+      <w:start w:val="1"/>
+      <w:numFmt w:val="decimal"/>
+      <w:lvlText w:val="%7."/>
+      <w:lvlJc w:val="left"/>
+      <w:pPr>
+        <w:ind w:left="5040" w:hanging="360"/>
+      </w:pPr>
+    </w:lvl>
+    <w:lvl w:ilvl="7" w:tplc="04090019" w:tentative="1">
+      <w:start w:val="1"/>
+      <w:numFmt w:val="lowerLetter"/>
+      <w:lvlText w:val="%8."/>
+      <w:lvlJc w:val="left"/>
+      <w:pPr>
+        <w:ind w:left="5760" w:hanging="360"/>
+      </w:pPr>
+    </w:lvl>
+    <w:lvl w:ilvl="8" w:tplc="0409001B" w:tentative="1">
+      <w:start w:val="1"/>
+      <w:numFmt w:val="lowerRoman"/>
+      <w:lvlText w:val="%9."/>
+      <w:lvlJc w:val="right"/>
+      <w:pPr>
+        <w:ind w:left="6480" w:hanging="180"/>
+      </w:pPr>
+    </w:lvl>
+  </w:abstractNum>
+  <w:abstractNum w:abstractNumId="17">
     <w:nsid w:val="3F0A2D22"/>
     <w:multiLevelType w:val="hybridMultilevel"/>
     <w:tmpl w:val="A55AF1C4"/>
@@ -6297,7 +7183,7 @@
       </w:pPr>
     </w:lvl>
   </w:abstractNum>
-  <w:abstractNum w:abstractNumId="14">
+  <w:abstractNum w:abstractNumId="18">
     <w:nsid w:val="43FC6953"/>
     <w:multiLevelType w:val="hybridMultilevel"/>
     <w:tmpl w:val="2490F9BA"/>
@@ -6386,7 +7272,7 @@
       </w:pPr>
     </w:lvl>
   </w:abstractNum>
-  <w:abstractNum w:abstractNumId="15">
+  <w:abstractNum w:abstractNumId="19">
     <w:nsid w:val="472F1F88"/>
     <w:multiLevelType w:val="hybridMultilevel"/>
     <w:tmpl w:val="F842958E"/>
@@ -6475,7 +7361,7 @@
       </w:pPr>
     </w:lvl>
   </w:abstractNum>
-  <w:abstractNum w:abstractNumId="16">
+  <w:abstractNum w:abstractNumId="20">
     <w:nsid w:val="4ACA7D71"/>
     <w:multiLevelType w:val="hybridMultilevel"/>
     <w:tmpl w:val="73E0C188"/>
@@ -6564,7 +7450,7 @@
       </w:pPr>
     </w:lvl>
   </w:abstractNum>
-  <w:abstractNum w:abstractNumId="17">
+  <w:abstractNum w:abstractNumId="21">
     <w:nsid w:val="4B08358D"/>
     <w:multiLevelType w:val="hybridMultilevel"/>
     <w:tmpl w:val="3B360A7A"/>
@@ -6653,7 +7539,7 @@
       </w:pPr>
     </w:lvl>
   </w:abstractNum>
-  <w:abstractNum w:abstractNumId="18">
+  <w:abstractNum w:abstractNumId="22">
     <w:nsid w:val="53290BA3"/>
     <w:multiLevelType w:val="hybridMultilevel"/>
     <w:tmpl w:val="1AF218B4"/>
@@ -6742,7 +7628,7 @@
       </w:pPr>
     </w:lvl>
   </w:abstractNum>
-  <w:abstractNum w:abstractNumId="19">
+  <w:abstractNum w:abstractNumId="23">
     <w:nsid w:val="5E7A30C9"/>
     <w:multiLevelType w:val="hybridMultilevel"/>
     <w:tmpl w:val="79506222"/>
@@ -6831,7 +7717,7 @@
       </w:pPr>
     </w:lvl>
   </w:abstractNum>
-  <w:abstractNum w:abstractNumId="20">
+  <w:abstractNum w:abstractNumId="24">
     <w:nsid w:val="693C765F"/>
     <w:multiLevelType w:val="hybridMultilevel"/>
     <w:tmpl w:val="725CD786"/>
@@ -6920,7 +7806,7 @@
       </w:pPr>
     </w:lvl>
   </w:abstractNum>
-  <w:abstractNum w:abstractNumId="21">
+  <w:abstractNum w:abstractNumId="25">
     <w:nsid w:val="75074D0B"/>
     <w:multiLevelType w:val="hybridMultilevel"/>
     <w:tmpl w:val="F660751A"/>
@@ -7009,7 +7895,7 @@
       </w:pPr>
     </w:lvl>
   </w:abstractNum>
-  <w:abstractNum w:abstractNumId="22">
+  <w:abstractNum w:abstractNumId="26">
     <w:nsid w:val="76586364"/>
     <w:multiLevelType w:val="hybridMultilevel"/>
     <w:tmpl w:val="4DCE30C8"/>
@@ -7098,7 +7984,7 @@
       </w:pPr>
     </w:lvl>
   </w:abstractNum>
-  <w:abstractNum w:abstractNumId="23">
+  <w:abstractNum w:abstractNumId="27">
     <w:nsid w:val="7F0B2E0C"/>
     <w:multiLevelType w:val="multilevel"/>
     <w:tmpl w:val="ED02E7D4"/>
@@ -7187,7 +8073,7 @@
       </w:pPr>
     </w:lvl>
   </w:abstractNum>
-  <w:abstractNum w:abstractNumId="24">
+  <w:abstractNum w:abstractNumId="28">
     <w:nsid w:val="7FE138A8"/>
     <w:multiLevelType w:val="hybridMultilevel"/>
     <w:tmpl w:val="AFB893F0"/>
@@ -7277,79 +8163,91 @@
     </w:lvl>
   </w:abstractNum>
   <w:num w:numId="1">
+    <w:abstractNumId w:val="19"/>
+  </w:num>
+  <w:num w:numId="2">
+    <w:abstractNumId w:val="14"/>
+  </w:num>
+  <w:num w:numId="3">
+    <w:abstractNumId w:val="22"/>
+  </w:num>
+  <w:num w:numId="4">
+    <w:abstractNumId w:val="6"/>
+  </w:num>
+  <w:num w:numId="5">
+    <w:abstractNumId w:val="5"/>
+  </w:num>
+  <w:num w:numId="6">
+    <w:abstractNumId w:val="28"/>
+  </w:num>
+  <w:num w:numId="7">
+    <w:abstractNumId w:val="10"/>
+  </w:num>
+  <w:num w:numId="8">
+    <w:abstractNumId w:val="26"/>
+  </w:num>
+  <w:num w:numId="9">
+    <w:abstractNumId w:val="24"/>
+  </w:num>
+  <w:num w:numId="10">
+    <w:abstractNumId w:val="25"/>
+  </w:num>
+  <w:num w:numId="11">
+    <w:abstractNumId w:val="8"/>
+  </w:num>
+  <w:num w:numId="12">
+    <w:abstractNumId w:val="3"/>
+  </w:num>
+  <w:num w:numId="13">
+    <w:abstractNumId w:val="27"/>
+  </w:num>
+  <w:num w:numId="14">
+    <w:abstractNumId w:val="12"/>
+  </w:num>
+  <w:num w:numId="15">
     <w:abstractNumId w:val="15"/>
   </w:num>
-  <w:num w:numId="2">
+  <w:num w:numId="16">
+    <w:abstractNumId w:val="1"/>
+  </w:num>
+  <w:num w:numId="17">
     <w:abstractNumId w:val="11"/>
   </w:num>
-  <w:num w:numId="3">
+  <w:num w:numId="18">
+    <w:abstractNumId w:val="20"/>
+  </w:num>
+  <w:num w:numId="19">
+    <w:abstractNumId w:val="21"/>
+  </w:num>
+  <w:num w:numId="20">
     <w:abstractNumId w:val="18"/>
   </w:num>
-  <w:num w:numId="4">
-    <w:abstractNumId w:val="5"/>
+  <w:num w:numId="21">
+    <w:abstractNumId w:val="17"/>
   </w:num>
-  <w:num w:numId="5">
+  <w:num w:numId="22">
+    <w:abstractNumId w:val="2"/>
+  </w:num>
+  <w:num w:numId="23">
     <w:abstractNumId w:val="4"/>
   </w:num>
-  <w:num w:numId="6">
-    <w:abstractNumId w:val="24"/>
+  <w:num w:numId="24">
+    <w:abstractNumId w:val="13"/>
   </w:num>
-  <w:num w:numId="7">
-    <w:abstractNumId w:val="7"/>
-  </w:num>
-  <w:num w:numId="8">
-    <w:abstractNumId w:val="22"/>
-  </w:num>
-  <w:num w:numId="9">
-    <w:abstractNumId w:val="20"/>
-  </w:num>
-  <w:num w:numId="10">
-    <w:abstractNumId w:val="21"/>
-  </w:num>
-  <w:num w:numId="11">
-    <w:abstractNumId w:val="6"/>
-  </w:num>
-  <w:num w:numId="12">
-    <w:abstractNumId w:val="2"/>
-  </w:num>
-  <w:num w:numId="13">
+  <w:num w:numId="25">
     <w:abstractNumId w:val="23"/>
   </w:num>
-  <w:num w:numId="14">
+  <w:num w:numId="26">
+    <w:abstractNumId w:val="0"/>
+  </w:num>
+  <w:num w:numId="27">
+    <w:abstractNumId w:val="16"/>
+  </w:num>
+  <w:num w:numId="28">
     <w:abstractNumId w:val="9"/>
   </w:num>
-  <w:num w:numId="15">
-    <w:abstractNumId w:val="12"/>
-  </w:num>
-  <w:num w:numId="16">
-    <w:abstractNumId w:val="0"/>
-  </w:num>
-  <w:num w:numId="17">
-    <w:abstractNumId w:val="8"/>
-  </w:num>
-  <w:num w:numId="18">
-    <w:abstractNumId w:val="16"/>
-  </w:num>
-  <w:num w:numId="19">
-    <w:abstractNumId w:val="17"/>
-  </w:num>
-  <w:num w:numId="20">
-    <w:abstractNumId w:val="14"/>
-  </w:num>
-  <w:num w:numId="21">
-    <w:abstractNumId w:val="13"/>
-  </w:num>
-  <w:num w:numId="22">
-    <w:abstractNumId w:val="1"/>
-  </w:num>
-  <w:num w:numId="23">
-    <w:abstractNumId w:val="3"/>
-  </w:num>
-  <w:num w:numId="24">
-    <w:abstractNumId w:val="10"/>
-  </w:num>
-  <w:num w:numId="25">
-    <w:abstractNumId w:val="19"/>
+  <w:num w:numId="29">
+    <w:abstractNumId w:val="7"/>
   </w:num>
 </w:numbering>
 </file>
@@ -8499,7 +9397,7 @@
 </file>
 
 <file path=customXml/itemProps1.xml><?xml version="1.0" encoding="utf-8"?>
-<ds:datastoreItem xmlns:ds="http://schemas.openxmlformats.org/officeDocument/2006/customXml" ds:itemID="{76FE867D-96AD-AF42-93CF-CCCE59B18CAA}">
+<ds:datastoreItem xmlns:ds="http://schemas.openxmlformats.org/officeDocument/2006/customXml" ds:itemID="{2F378378-AEDC-4347-9D2B-92B3C3402DB6}">
   <ds:schemaRefs>
     <ds:schemaRef ds:uri="http://schemas.openxmlformats.org/officeDocument/2006/bibliography"/>
   </ds:schemaRefs>

</xml_diff>